<commit_message>
Added questions from hashing
</commit_message>
<xml_diff>
--- a/Questions.docx
+++ b/Questions.docx
@@ -4,7 +4,15 @@
   <w:body>
     <w:p>
       <w:r>
-        <w:t xml:space="preserve">To know the entire list and other stuffs like Projects, Resume, how to give interviews….watch the entire video at: </w:t>
+        <w:t>To know the entire list and other stuffs like Projects, Resume, how to give interviews</w:t>
+      </w:r>
+      <w:proofErr w:type="gramStart"/>
+      <w:r>
+        <w:t>….watch</w:t>
+      </w:r>
+      <w:proofErr w:type="gramEnd"/>
+      <w:r>
+        <w:t xml:space="preserve"> the entire video at: </w:t>
       </w:r>
     </w:p>
     <w:p>
@@ -26,9 +34,14 @@
       </w:r>
       <w:r>
         <w:br/>
-        <w:t>(Channel run by Amazon | Media.net(</w:t>
+        <w:t xml:space="preserve">(Channel run by Amazon | </w:t>
+      </w:r>
+      <w:proofErr w:type="gramStart"/>
+      <w:r>
+        <w:t>Media.net(</w:t>
       </w:r>
       <w:proofErr w:type="spellStart"/>
+      <w:proofErr w:type="gramEnd"/>
       <w:r>
         <w:t>Directi</w:t>
       </w:r>
@@ -172,7 +185,11 @@
         </w:rPr>
       </w:pPr>
       <w:r>
-        <w:t>Day2: (Arrays)</w:t>
+        <w:t>Day2: (</w:t>
+      </w:r>
+      <w:proofErr w:type="gramStart"/>
+      <w:r>
+        <w:t>Arrays)</w:t>
       </w:r>
       <w:r>
         <w:t xml:space="preserve"> </w:t>
@@ -192,6 +209,7 @@
         </w:rPr>
         <w:t>--------</w:t>
       </w:r>
+      <w:proofErr w:type="gramEnd"/>
       <w:r>
         <w:rPr>
           <w:b/>
@@ -279,11 +297,45 @@
         </w:numPr>
       </w:pPr>
       <w:r>
-        <w:t xml:space="preserve">Excel Column Number </w:t>
+        <w:t xml:space="preserve">Excel Column </w:t>
+      </w:r>
+      <w:proofErr w:type="gramStart"/>
+      <w:r>
+        <w:t xml:space="preserve">Number </w:t>
       </w:r>
       <w:r>
         <w:t>:</w:t>
       </w:r>
+      <w:proofErr w:type="gramEnd"/>
+      <w:r>
+        <w:t xml:space="preserve"> </w:t>
+      </w:r>
+    </w:p>
+    <w:p>
+      <w:pPr>
+        <w:ind w:left="720"/>
+      </w:pPr>
+      <w:hyperlink r:id="rId6" w:history="1">
+        <w:r>
+          <w:rPr>
+            <w:rStyle w:val="Hyperlink"/>
+          </w:rPr>
+          <w:t>https://www.geeksforgeeks.org/find-excel-column-number-column-title/</w:t>
+        </w:r>
+      </w:hyperlink>
+    </w:p>
+    <w:p>
+      <w:pPr>
+        <w:ind w:left="720"/>
+      </w:pPr>
+      <w:hyperlink r:id="rId7" w:history="1">
+        <w:r>
+          <w:rPr>
+            <w:rStyle w:val="Hyperlink"/>
+          </w:rPr>
+          <w:t>https://www.geeksforgeeks.org/find-excel-column-name-given-number/?ref=rp</w:t>
+        </w:r>
+      </w:hyperlink>
     </w:p>
     <w:p>
       <w:pPr>
@@ -303,9 +355,41 @@
       <w:r>
         <w:t xml:space="preserve"> in log N </w:t>
       </w:r>
+    </w:p>
+    <w:p>
+      <w:pPr>
+        <w:ind w:left="720"/>
+      </w:pPr>
+    </w:p>
+    <w:p>
+      <w:pPr>
+        <w:numPr>
+          <w:ilvl w:val="0"/>
+          <w:numId w:val="12"/>
+        </w:numPr>
+      </w:pPr>
+      <w:r>
+        <w:t xml:space="preserve">Count trailing zeros in factorial of a number </w:t>
+      </w:r>
+    </w:p>
+    <w:p>
+      <w:pPr>
+        <w:numPr>
+          <w:ilvl w:val="0"/>
+          <w:numId w:val="12"/>
+        </w:numPr>
+      </w:pPr>
+      <w:r>
+        <w:t xml:space="preserve">Find GCD in Log </w:t>
+      </w:r>
+      <w:proofErr w:type="gramStart"/>
+      <w:r>
+        <w:t xml:space="preserve">N </w:t>
+      </w:r>
       <w:r>
         <w:t>:</w:t>
       </w:r>
+      <w:proofErr w:type="gramEnd"/>
     </w:p>
     <w:p>
       <w:pPr>
@@ -315,11 +399,24 @@
         </w:numPr>
       </w:pPr>
       <w:r>
-        <w:t xml:space="preserve">Count trailing zeros in factorial of a number </w:t>
+        <w:t xml:space="preserve">Grid Unique </w:t>
+      </w:r>
+      <w:proofErr w:type="gramStart"/>
+      <w:r>
+        <w:t xml:space="preserve">Paths </w:t>
       </w:r>
       <w:r>
         <w:t>:</w:t>
       </w:r>
+      <w:proofErr w:type="gramEnd"/>
+    </w:p>
+    <w:p>
+      <w:pPr>
+        <w:ind w:left="720"/>
+      </w:pPr>
+      <w:r>
+        <w:t xml:space="preserve">Video Link: </w:t>
+      </w:r>
     </w:p>
     <w:p>
       <w:pPr>
@@ -329,39 +426,16 @@
         </w:numPr>
       </w:pPr>
       <w:r>
-        <w:t xml:space="preserve">Find GCD in Log N </w:t>
+        <w:t>Go through Puzzles from GFG (Search on own</w:t>
+      </w:r>
+      <w:proofErr w:type="gramStart"/>
+      <w:r>
+        <w:t xml:space="preserve">) </w:t>
       </w:r>
       <w:r>
         <w:t>:</w:t>
       </w:r>
-    </w:p>
-    <w:p>
-      <w:pPr>
-        <w:numPr>
-          <w:ilvl w:val="0"/>
-          <w:numId w:val="12"/>
-        </w:numPr>
-      </w:pPr>
-      <w:r>
-        <w:t xml:space="preserve">Grid Unique Paths </w:t>
-      </w:r>
-      <w:r>
-        <w:t>:</w:t>
-      </w:r>
-    </w:p>
-    <w:p>
-      <w:pPr>
-        <w:numPr>
-          <w:ilvl w:val="0"/>
-          <w:numId w:val="12"/>
-        </w:numPr>
-      </w:pPr>
-      <w:r>
-        <w:t xml:space="preserve">Go through Puzzles from GFG (Search on own) </w:t>
-      </w:r>
-      <w:r>
-        <w:t>:</w:t>
-      </w:r>
+      <w:proofErr w:type="gramEnd"/>
     </w:p>
     <w:p/>
     <w:p>
@@ -375,13 +449,171 @@
           <w:ilvl w:val="0"/>
           <w:numId w:val="13"/>
         </w:numPr>
-      </w:pPr>
-      <w:r>
+        <w:rPr>
+          <w:b/>
+          <w:bCs/>
+        </w:rPr>
+      </w:pPr>
+      <w:r>
+        <w:rPr>
+          <w:b/>
+          <w:bCs/>
+        </w:rPr>
         <w:t xml:space="preserve">2 Sum problem </w:t>
       </w:r>
     </w:p>
     <w:p>
       <w:pPr>
+        <w:ind w:left="720"/>
+        <w:rPr>
+          <w:b/>
+          <w:bCs/>
+        </w:rPr>
+      </w:pPr>
+    </w:p>
+    <w:p>
+      <w:pPr>
+        <w:ind w:left="720"/>
+        <w:rPr>
+          <w:b/>
+          <w:bCs/>
+        </w:rPr>
+      </w:pPr>
+      <w:hyperlink r:id="rId8" w:anchor=":~:text=The%20challenge%20is%20to%20find,and%202%20%2B%205%20%3D%207." w:history="1">
+        <w:r>
+          <w:rPr>
+            <w:rStyle w:val="Hyperlink"/>
+          </w:rPr>
+          <w:t>https://coderbyte.com/algorithm/two-sum-problem#:~:text=The%20challenge%20is%20to%20find,and%202%20%2B%205%20%3D%207.</w:t>
+        </w:r>
+      </w:hyperlink>
+    </w:p>
+    <w:p>
+      <w:pPr>
+        <w:ind w:left="720"/>
+      </w:pPr>
+    </w:p>
+    <w:p>
+      <w:pPr>
+        <w:ind w:left="720"/>
+        <w:rPr>
+          <w:color w:val="0D0D0D" w:themeColor="text1" w:themeTint="F2"/>
+        </w:rPr>
+      </w:pPr>
+      <w:r>
+        <w:rPr>
+          <w:color w:val="0D0D0D" w:themeColor="text1" w:themeTint="F2"/>
+          <w:sz w:val="23"/>
+          <w:szCs w:val="23"/>
+          <w:shd w:val="clear" w:color="auto" w:fill="FFFFFF"/>
+        </w:rPr>
+        <w:t xml:space="preserve">The algorithm below makes use of </w:t>
+      </w:r>
+      <w:hyperlink r:id="rId9" w:history="1">
+        <w:r>
+          <w:rPr>
+            <w:rStyle w:val="Hyperlink"/>
+            <w:color w:val="0D0D0D" w:themeColor="text1" w:themeTint="F2"/>
+            <w:sz w:val="23"/>
+            <w:szCs w:val="23"/>
+            <w:shd w:val="clear" w:color="auto" w:fill="FFFFFF"/>
+          </w:rPr>
+          <w:t>hash tables</w:t>
+        </w:r>
+      </w:hyperlink>
+      <w:r>
+        <w:rPr>
+          <w:color w:val="0D0D0D" w:themeColor="text1" w:themeTint="F2"/>
+          <w:sz w:val="23"/>
+          <w:szCs w:val="23"/>
+          <w:shd w:val="clear" w:color="auto" w:fill="FFFFFF"/>
+        </w:rPr>
+        <w:t xml:space="preserve"> which have a constant lookup time. As we pass through each element in the array, we check to see if S minus </w:t>
+      </w:r>
+      <w:r>
+        <w:rPr>
+          <w:color w:val="0D0D0D" w:themeColor="text1" w:themeTint="F2"/>
+          <w:sz w:val="23"/>
+          <w:szCs w:val="23"/>
+          <w:shd w:val="clear" w:color="auto" w:fill="FFFFFF"/>
+        </w:rPr>
+        <w:lastRenderedPageBreak/>
+        <w:t xml:space="preserve">the current element exists in the hash table. We only need to loop through the array once, resulting in a running time of </w:t>
+      </w:r>
+      <w:r>
+        <w:rPr>
+          <w:i/>
+          <w:iCs/>
+          <w:color w:val="0D0D0D" w:themeColor="text1" w:themeTint="F2"/>
+          <w:sz w:val="23"/>
+          <w:szCs w:val="23"/>
+          <w:shd w:val="clear" w:color="auto" w:fill="FFFFFF"/>
+        </w:rPr>
+        <w:t>O</w:t>
+      </w:r>
+      <w:r>
+        <w:rPr>
+          <w:color w:val="0D0D0D" w:themeColor="text1" w:themeTint="F2"/>
+          <w:sz w:val="23"/>
+          <w:szCs w:val="23"/>
+          <w:shd w:val="clear" w:color="auto" w:fill="FFFFFF"/>
+        </w:rPr>
+        <w:t>(</w:t>
+      </w:r>
+      <w:r>
+        <w:rPr>
+          <w:i/>
+          <w:iCs/>
+          <w:color w:val="0D0D0D" w:themeColor="text1" w:themeTint="F2"/>
+          <w:sz w:val="23"/>
+          <w:szCs w:val="23"/>
+          <w:shd w:val="clear" w:color="auto" w:fill="FFFFFF"/>
+        </w:rPr>
+        <w:t>n</w:t>
+      </w:r>
+      <w:r>
+        <w:rPr>
+          <w:color w:val="0D0D0D" w:themeColor="text1" w:themeTint="F2"/>
+          <w:sz w:val="23"/>
+          <w:szCs w:val="23"/>
+          <w:shd w:val="clear" w:color="auto" w:fill="FFFFFF"/>
+        </w:rPr>
+        <w:t xml:space="preserve">) since each lookup and insertion in a hash table is </w:t>
+      </w:r>
+      <w:proofErr w:type="gramStart"/>
+      <w:r>
+        <w:rPr>
+          <w:i/>
+          <w:iCs/>
+          <w:color w:val="0D0D0D" w:themeColor="text1" w:themeTint="F2"/>
+          <w:sz w:val="23"/>
+          <w:szCs w:val="23"/>
+          <w:shd w:val="clear" w:color="auto" w:fill="FFFFFF"/>
+        </w:rPr>
+        <w:t>O</w:t>
+      </w:r>
+      <w:r>
+        <w:rPr>
+          <w:color w:val="0D0D0D" w:themeColor="text1" w:themeTint="F2"/>
+          <w:sz w:val="23"/>
+          <w:szCs w:val="23"/>
+          <w:shd w:val="clear" w:color="auto" w:fill="FFFFFF"/>
+        </w:rPr>
+        <w:t>(</w:t>
+      </w:r>
+      <w:proofErr w:type="gramEnd"/>
+      <w:r>
+        <w:rPr>
+          <w:color w:val="0D0D0D" w:themeColor="text1" w:themeTint="F2"/>
+          <w:sz w:val="23"/>
+          <w:szCs w:val="23"/>
+          <w:shd w:val="clear" w:color="auto" w:fill="FFFFFF"/>
+        </w:rPr>
+        <w:t>1).</w:t>
+      </w:r>
+    </w:p>
+    <w:p>
+      <w:pPr>
         <w:numPr>
           <w:ilvl w:val="0"/>
           <w:numId w:val="13"/>
@@ -421,7 +653,15 @@
         </w:numPr>
       </w:pPr>
       <w:r>
-        <w:t xml:space="preserve">Count number of subarrays with given XOR(this clears a lot of problems) </w:t>
+        <w:t xml:space="preserve">Count number of subarrays with given </w:t>
+      </w:r>
+      <w:proofErr w:type="gramStart"/>
+      <w:r>
+        <w:t>XOR(</w:t>
+      </w:r>
+      <w:proofErr w:type="gramEnd"/>
+      <w:r>
+        <w:t xml:space="preserve">this clears a lot of problems) </w:t>
       </w:r>
     </w:p>
     <w:p>
@@ -505,19 +745,367 @@
         </w:numPr>
       </w:pPr>
       <w:r>
+        <w:t xml:space="preserve">Delete a given Node when a node is given. (0(1) solution) </w:t>
+      </w:r>
+    </w:p>
+    <w:p>
+      <w:pPr>
+        <w:numPr>
+          <w:ilvl w:val="0"/>
+          <w:numId w:val="4"/>
+        </w:numPr>
+      </w:pPr>
+      <w:r>
+        <w:t xml:space="preserve">Add two numbers as LinkedList  </w:t>
+      </w:r>
+    </w:p>
+    <w:p>
+      <w:pPr>
+        <w:ind w:left="720"/>
+      </w:pPr>
+    </w:p>
+    <w:p>
+      <w:r>
+        <w:t xml:space="preserve">Day6: </w:t>
+      </w:r>
+    </w:p>
+    <w:p>
+      <w:pPr>
+        <w:numPr>
+          <w:ilvl w:val="0"/>
+          <w:numId w:val="15"/>
+        </w:numPr>
+      </w:pPr>
+      <w:r>
+        <w:t xml:space="preserve">Find intersection point of Y LinkedList </w:t>
+      </w:r>
+    </w:p>
+    <w:p>
+      <w:pPr>
+        <w:numPr>
+          <w:ilvl w:val="0"/>
+          <w:numId w:val="15"/>
+        </w:numPr>
+      </w:pPr>
+      <w:r>
+        <w:t xml:space="preserve">Check if a LinkedList is palindrome or not. </w:t>
+      </w:r>
+    </w:p>
+    <w:p>
+      <w:pPr>
+        <w:numPr>
+          <w:ilvl w:val="0"/>
+          <w:numId w:val="15"/>
+        </w:numPr>
+      </w:pPr>
+      <w:r>
+        <w:t xml:space="preserve">Reverse a LinkedList in groups. </w:t>
+      </w:r>
+    </w:p>
+    <w:p>
+      <w:pPr>
+        <w:numPr>
+          <w:ilvl w:val="0"/>
+          <w:numId w:val="15"/>
+        </w:numPr>
+      </w:pPr>
+      <w:r>
+        <w:t xml:space="preserve">Detect a cycle and removing </w:t>
+      </w:r>
+      <w:proofErr w:type="gramStart"/>
+      <w:r>
+        <w:t>loop(</w:t>
+      </w:r>
+      <w:proofErr w:type="gramEnd"/>
+      <w:r>
+        <w:t xml:space="preserve">two different questions and same concept) </w:t>
+      </w:r>
+    </w:p>
+    <w:p>
+      <w:pPr>
+        <w:numPr>
+          <w:ilvl w:val="0"/>
+          <w:numId w:val="15"/>
+        </w:numPr>
+      </w:pPr>
+      <w:r>
+        <w:t xml:space="preserve">Flattening of a LinkedList </w:t>
+      </w:r>
+    </w:p>
+    <w:p>
+      <w:pPr>
+        <w:numPr>
+          <w:ilvl w:val="0"/>
+          <w:numId w:val="15"/>
+        </w:numPr>
+      </w:pPr>
+      <w:r>
+        <w:t xml:space="preserve">Rotate a LinkedList </w:t>
+      </w:r>
+    </w:p>
+    <w:p>
+      <w:pPr>
+        <w:numPr>
+          <w:ilvl w:val="0"/>
+          <w:numId w:val="15"/>
+        </w:numPr>
+      </w:pPr>
+      <w:r>
+        <w:t xml:space="preserve">Clone a Linked List with random and next pointer. </w:t>
+      </w:r>
+    </w:p>
+    <w:p>
+      <w:pPr>
+        <w:ind w:left="720"/>
+      </w:pPr>
+      <w:r>
+        <w:t xml:space="preserve">. </w:t>
+      </w:r>
+    </w:p>
+    <w:p/>
+    <w:p>
+      <w:r>
+        <w:t xml:space="preserve">Day7: (2-pointer) </w:t>
+      </w:r>
+    </w:p>
+    <w:p>
+      <w:pPr>
+        <w:numPr>
+          <w:ilvl w:val="0"/>
+          <w:numId w:val="30"/>
+        </w:numPr>
+      </w:pPr>
+      <w:r>
+        <w:t xml:space="preserve">Merge two sorted </w:t>
+      </w:r>
+      <w:proofErr w:type="spellStart"/>
+      <w:r>
+        <w:t>LinkedLists</w:t>
+      </w:r>
+      <w:proofErr w:type="spellEnd"/>
+      <w:r>
+        <w:t xml:space="preserve"> </w:t>
+      </w:r>
+    </w:p>
+    <w:p>
+      <w:pPr>
+        <w:numPr>
+          <w:ilvl w:val="0"/>
+          <w:numId w:val="30"/>
+        </w:numPr>
+      </w:pPr>
+      <w:r>
+        <w:t xml:space="preserve">Find the starting point of the loop. </w:t>
+      </w:r>
+    </w:p>
+    <w:p>
+      <w:pPr>
+        <w:numPr>
+          <w:ilvl w:val="0"/>
+          <w:numId w:val="30"/>
+        </w:numPr>
+      </w:pPr>
+      <w:r>
+        <w:t xml:space="preserve">3 </w:t>
+      </w:r>
+      <w:proofErr w:type="gramStart"/>
+      <w:r>
+        <w:t>sum</w:t>
+      </w:r>
+      <w:proofErr w:type="gramEnd"/>
+      <w:r>
+        <w:t xml:space="preserve"> </w:t>
+      </w:r>
+    </w:p>
+    <w:p>
+      <w:pPr>
+        <w:numPr>
+          <w:ilvl w:val="0"/>
+          <w:numId w:val="30"/>
+        </w:numPr>
+      </w:pPr>
+      <w:r>
+        <w:t xml:space="preserve">Trapping rainwater </w:t>
+      </w:r>
+    </w:p>
+    <w:p>
+      <w:pPr>
+        <w:numPr>
+          <w:ilvl w:val="0"/>
+          <w:numId w:val="30"/>
+        </w:numPr>
+      </w:pPr>
+      <w:r>
+        <w:t xml:space="preserve">Remove Duplicate from Sorted array </w:t>
+      </w:r>
+    </w:p>
+    <w:p>
+      <w:pPr>
+        <w:numPr>
+          <w:ilvl w:val="0"/>
+          <w:numId w:val="30"/>
+        </w:numPr>
+      </w:pPr>
+      <w:r>
+        <w:t xml:space="preserve">Max continuous number of 1’s  </w:t>
+      </w:r>
+    </w:p>
+    <w:p/>
+    <w:p>
+      <w:r>
+        <w:t>Day8: (Greedy)</w:t>
+      </w:r>
+    </w:p>
+    <w:p>
+      <w:pPr>
+        <w:numPr>
+          <w:ilvl w:val="0"/>
+          <w:numId w:val="18"/>
+        </w:numPr>
+      </w:pPr>
+      <w:r>
+        <w:t xml:space="preserve">N meeting in one room </w:t>
+      </w:r>
+    </w:p>
+    <w:p>
+      <w:pPr>
+        <w:numPr>
+          <w:ilvl w:val="0"/>
+          <w:numId w:val="18"/>
+        </w:numPr>
+      </w:pPr>
+      <w:r>
+        <w:t xml:space="preserve">Activity Selection  </w:t>
+      </w:r>
+    </w:p>
+    <w:p>
+      <w:pPr>
+        <w:numPr>
+          <w:ilvl w:val="0"/>
+          <w:numId w:val="18"/>
+        </w:numPr>
+      </w:pPr>
+      <w:r>
+        <w:t>Greedy algorithm to find minimum number of coins</w:t>
+      </w:r>
+    </w:p>
+    <w:p>
+      <w:pPr>
+        <w:numPr>
+          <w:ilvl w:val="0"/>
+          <w:numId w:val="18"/>
+        </w:numPr>
+      </w:pPr>
+      <w:r>
+        <w:t xml:space="preserve">Fractional Knapsack Problem </w:t>
+      </w:r>
+    </w:p>
+    <w:p>
+      <w:pPr>
+        <w:numPr>
+          <w:ilvl w:val="0"/>
+          <w:numId w:val="18"/>
+        </w:numPr>
+      </w:pPr>
+      <w:r>
+        <w:t xml:space="preserve">Minimum number of platforms required for a railway </w:t>
+      </w:r>
+    </w:p>
+    <w:p>
+      <w:pPr>
+        <w:numPr>
+          <w:ilvl w:val="0"/>
+          <w:numId w:val="18"/>
+        </w:numPr>
+      </w:pPr>
+      <w:r>
+        <w:t xml:space="preserve">Job sequencing Problem </w:t>
+      </w:r>
+    </w:p>
+    <w:p/>
+    <w:p>
+      <w:r>
+        <w:t xml:space="preserve">Day9: (Backtracking) </w:t>
+      </w:r>
+    </w:p>
+    <w:p>
+      <w:pPr>
+        <w:numPr>
+          <w:ilvl w:val="0"/>
+          <w:numId w:val="14"/>
+        </w:numPr>
+      </w:pPr>
+      <w:r>
+        <w:t xml:space="preserve">N queens Problem </w:t>
+      </w:r>
+    </w:p>
+    <w:p>
+      <w:pPr>
+        <w:numPr>
+          <w:ilvl w:val="0"/>
+          <w:numId w:val="14"/>
+        </w:numPr>
+      </w:pPr>
+      <w:proofErr w:type="spellStart"/>
+      <w:r>
+        <w:t>Sudoko</w:t>
+      </w:r>
+      <w:proofErr w:type="spellEnd"/>
+      <w:r>
+        <w:t xml:space="preserve"> </w:t>
+      </w:r>
+    </w:p>
+    <w:p>
+      <w:pPr>
+        <w:numPr>
+          <w:ilvl w:val="0"/>
+          <w:numId w:val="14"/>
+        </w:numPr>
+      </w:pPr>
+      <w:r>
+        <w:t xml:space="preserve">M </w:t>
+      </w:r>
+      <w:proofErr w:type="spellStart"/>
+      <w:r>
+        <w:t>coloring</w:t>
+      </w:r>
+      <w:proofErr w:type="spellEnd"/>
+      <w:r>
+        <w:t xml:space="preserve"> Problem </w:t>
+      </w:r>
+    </w:p>
+    <w:p>
+      <w:pPr>
+        <w:numPr>
+          <w:ilvl w:val="0"/>
+          <w:numId w:val="14"/>
+        </w:numPr>
+      </w:pPr>
+      <w:r>
         <w:lastRenderedPageBreak/>
-        <w:t xml:space="preserve">Delete a given Node when a node is given. (0(1) solution) </w:t>
-      </w:r>
-    </w:p>
-    <w:p>
-      <w:pPr>
-        <w:numPr>
-          <w:ilvl w:val="0"/>
-          <w:numId w:val="4"/>
-        </w:numPr>
-      </w:pPr>
-      <w:r>
-        <w:t xml:space="preserve">Add two numbers as LinkedList  </w:t>
+        <w:t xml:space="preserve">Rat in a Maze </w:t>
+      </w:r>
+    </w:p>
+    <w:p>
+      <w:pPr>
+        <w:numPr>
+          <w:ilvl w:val="0"/>
+          <w:numId w:val="14"/>
+        </w:numPr>
+      </w:pPr>
+      <w:r>
+        <w:t xml:space="preserve">Print all Permutations of a string/array </w:t>
+      </w:r>
+    </w:p>
+    <w:p>
+      <w:pPr>
+        <w:numPr>
+          <w:ilvl w:val="0"/>
+          <w:numId w:val="14"/>
+        </w:numPr>
+      </w:pPr>
+      <w:r>
+        <w:t xml:space="preserve">Word Break (print all ways)  </w:t>
       </w:r>
     </w:p>
     <w:p>
@@ -527,116 +1115,793 @@
     </w:p>
     <w:p>
       <w:r>
-        <w:t xml:space="preserve">Day6: </w:t>
-      </w:r>
-    </w:p>
-    <w:p>
-      <w:pPr>
-        <w:numPr>
-          <w:ilvl w:val="0"/>
-          <w:numId w:val="15"/>
-        </w:numPr>
-      </w:pPr>
-      <w:r>
-        <w:t xml:space="preserve">Find intersection point of Y LinkedList </w:t>
-      </w:r>
-    </w:p>
-    <w:p>
-      <w:pPr>
-        <w:numPr>
-          <w:ilvl w:val="0"/>
-          <w:numId w:val="15"/>
-        </w:numPr>
-      </w:pPr>
-      <w:r>
-        <w:t xml:space="preserve">Check if a LinkedList is palindrome or not. </w:t>
-      </w:r>
-    </w:p>
-    <w:p>
-      <w:pPr>
-        <w:numPr>
-          <w:ilvl w:val="0"/>
-          <w:numId w:val="15"/>
-        </w:numPr>
-      </w:pPr>
-      <w:r>
-        <w:t xml:space="preserve">Reverse a LinkedList in groups. </w:t>
-      </w:r>
-    </w:p>
-    <w:p>
-      <w:pPr>
-        <w:numPr>
-          <w:ilvl w:val="0"/>
-          <w:numId w:val="15"/>
-        </w:numPr>
-      </w:pPr>
-      <w:r>
-        <w:t xml:space="preserve">Detect a cycle and removing loop(two different questions and same concept) </w:t>
-      </w:r>
-    </w:p>
-    <w:p>
-      <w:pPr>
-        <w:numPr>
-          <w:ilvl w:val="0"/>
-          <w:numId w:val="15"/>
-        </w:numPr>
-      </w:pPr>
-      <w:r>
-        <w:t xml:space="preserve">Flattening of a LinkedList </w:t>
-      </w:r>
-    </w:p>
-    <w:p>
-      <w:pPr>
-        <w:numPr>
-          <w:ilvl w:val="0"/>
-          <w:numId w:val="15"/>
-        </w:numPr>
-      </w:pPr>
-      <w:r>
-        <w:t xml:space="preserve">Rotate a LinkedList </w:t>
-      </w:r>
-    </w:p>
-    <w:p>
-      <w:pPr>
-        <w:numPr>
-          <w:ilvl w:val="0"/>
-          <w:numId w:val="15"/>
-        </w:numPr>
-      </w:pPr>
-      <w:r>
-        <w:t xml:space="preserve">Clone a Linked List with random and next pointer. </w:t>
+        <w:t xml:space="preserve">Day10: </w:t>
+      </w:r>
+    </w:p>
+    <w:p>
+      <w:pPr>
+        <w:numPr>
+          <w:ilvl w:val="0"/>
+          <w:numId w:val="11"/>
+        </w:numPr>
+      </w:pPr>
+      <w:r>
+        <w:t xml:space="preserve">Combination sum-1 </w:t>
+      </w:r>
+    </w:p>
+    <w:p>
+      <w:pPr>
+        <w:numPr>
+          <w:ilvl w:val="0"/>
+          <w:numId w:val="11"/>
+        </w:numPr>
+      </w:pPr>
+      <w:r>
+        <w:t xml:space="preserve">Combination sum-2 </w:t>
+      </w:r>
+    </w:p>
+    <w:p>
+      <w:pPr>
+        <w:numPr>
+          <w:ilvl w:val="0"/>
+          <w:numId w:val="11"/>
+        </w:numPr>
+      </w:pPr>
+      <w:r>
+        <w:t xml:space="preserve">Palindrome </w:t>
+      </w:r>
+      <w:proofErr w:type="spellStart"/>
+      <w:r>
+        <w:t>Partioning</w:t>
+      </w:r>
+      <w:proofErr w:type="spellEnd"/>
+      <w:r>
+        <w:t xml:space="preserve"> </w:t>
+      </w:r>
+    </w:p>
+    <w:p>
+      <w:pPr>
+        <w:numPr>
+          <w:ilvl w:val="0"/>
+          <w:numId w:val="11"/>
+        </w:numPr>
+      </w:pPr>
+      <w:r>
+        <w:t xml:space="preserve">Subset Sum-1 </w:t>
+      </w:r>
+    </w:p>
+    <w:p>
+      <w:pPr>
+        <w:numPr>
+          <w:ilvl w:val="0"/>
+          <w:numId w:val="11"/>
+        </w:numPr>
+      </w:pPr>
+      <w:r>
+        <w:t xml:space="preserve">Subset Sum-2 </w:t>
+      </w:r>
+    </w:p>
+    <w:p>
+      <w:pPr>
+        <w:numPr>
+          <w:ilvl w:val="0"/>
+          <w:numId w:val="11"/>
+        </w:numPr>
+      </w:pPr>
+      <w:r>
+        <w:t>K-</w:t>
+      </w:r>
+      <w:proofErr w:type="spellStart"/>
+      <w:r>
+        <w:t>th</w:t>
+      </w:r>
+      <w:proofErr w:type="spellEnd"/>
+      <w:r>
+        <w:t xml:space="preserve"> permutation Sequence </w:t>
       </w:r>
     </w:p>
     <w:p>
       <w:pPr>
         <w:ind w:left="720"/>
       </w:pPr>
-      <w:r>
-        <w:t xml:space="preserve">. </w:t>
+    </w:p>
+    <w:p>
+      <w:r>
+        <w:t xml:space="preserve">Day11: (Divide and Conquer) </w:t>
+      </w:r>
+    </w:p>
+    <w:p>
+      <w:pPr>
+        <w:numPr>
+          <w:ilvl w:val="0"/>
+          <w:numId w:val="5"/>
+        </w:numPr>
+      </w:pPr>
+      <w:r>
+        <w:t>1/N-</w:t>
+      </w:r>
+      <w:proofErr w:type="spellStart"/>
+      <w:r>
+        <w:t>th</w:t>
+      </w:r>
+      <w:proofErr w:type="spellEnd"/>
+      <w:r>
+        <w:t xml:space="preserve"> root of an integer (use binary search) (square root, cube </w:t>
+      </w:r>
+      <w:proofErr w:type="gramStart"/>
+      <w:r>
+        <w:t>root, ..</w:t>
+      </w:r>
+      <w:proofErr w:type="gramEnd"/>
+      <w:r>
+        <w:t>)</w:t>
+      </w:r>
+    </w:p>
+    <w:p>
+      <w:pPr>
+        <w:numPr>
+          <w:ilvl w:val="0"/>
+          <w:numId w:val="5"/>
+        </w:numPr>
+      </w:pPr>
+      <w:r>
+        <w:t>Matrix Median</w:t>
+      </w:r>
+    </w:p>
+    <w:p>
+      <w:pPr>
+        <w:numPr>
+          <w:ilvl w:val="0"/>
+          <w:numId w:val="5"/>
+        </w:numPr>
+      </w:pPr>
+      <w:r>
+        <w:t xml:space="preserve">Find the element that appears once in sorted array, and rest element appears twice (Binary search) </w:t>
+      </w:r>
+    </w:p>
+    <w:p>
+      <w:pPr>
+        <w:numPr>
+          <w:ilvl w:val="0"/>
+          <w:numId w:val="5"/>
+        </w:numPr>
+      </w:pPr>
+      <w:r>
+        <w:t xml:space="preserve">Search element in a sorted and rotated array. </w:t>
+      </w:r>
+    </w:p>
+    <w:p>
+      <w:pPr>
+        <w:numPr>
+          <w:ilvl w:val="0"/>
+          <w:numId w:val="5"/>
+        </w:numPr>
+      </w:pPr>
+      <w:r>
+        <w:t>K-</w:t>
+      </w:r>
+      <w:proofErr w:type="spellStart"/>
+      <w:r>
+        <w:t>th</w:t>
+      </w:r>
+      <w:proofErr w:type="spellEnd"/>
+      <w:r>
+        <w:t xml:space="preserve"> element of two sorted arrays </w:t>
+      </w:r>
+    </w:p>
+    <w:p>
+      <w:pPr>
+        <w:numPr>
+          <w:ilvl w:val="0"/>
+          <w:numId w:val="5"/>
+        </w:numPr>
+      </w:pPr>
+      <w:r>
+        <w:t xml:space="preserve">Media of an array     </w:t>
       </w:r>
     </w:p>
     <w:p/>
     <w:p>
       <w:r>
-        <w:t xml:space="preserve">Day7: (2-pointer) </w:t>
-      </w:r>
-    </w:p>
-    <w:p>
-      <w:pPr>
-        <w:numPr>
-          <w:ilvl w:val="0"/>
-          <w:numId w:val="30"/>
-        </w:numPr>
-      </w:pPr>
-      <w:r>
-        <w:t xml:space="preserve">Merge two sorted </w:t>
+        <w:t>Day12: (Bits) (Optional, very rare topic in interviews, but if you have time left, someone might ask)</w:t>
+      </w:r>
+    </w:p>
+    <w:p>
+      <w:pPr>
+        <w:numPr>
+          <w:ilvl w:val="0"/>
+          <w:numId w:val="10"/>
+        </w:numPr>
+      </w:pPr>
+      <w:r>
+        <w:t xml:space="preserve">Check if a number if a power of 2 or not in </w:t>
+      </w:r>
+      <w:proofErr w:type="gramStart"/>
+      <w:r>
+        <w:t>O(</w:t>
+      </w:r>
+      <w:proofErr w:type="gramEnd"/>
+      <w:r>
+        <w:t xml:space="preserve">1) </w:t>
+      </w:r>
+    </w:p>
+    <w:p>
+      <w:pPr>
+        <w:numPr>
+          <w:ilvl w:val="0"/>
+          <w:numId w:val="10"/>
+        </w:numPr>
+      </w:pPr>
+      <w:r>
+        <w:t xml:space="preserve">Count total set bits </w:t>
+      </w:r>
+    </w:p>
+    <w:p>
+      <w:pPr>
+        <w:numPr>
+          <w:ilvl w:val="0"/>
+          <w:numId w:val="10"/>
+        </w:numPr>
+      </w:pPr>
+      <w:r>
+        <w:t xml:space="preserve">Divide Integers without / operator </w:t>
+      </w:r>
+    </w:p>
+    <w:p>
+      <w:pPr>
+        <w:numPr>
+          <w:ilvl w:val="0"/>
+          <w:numId w:val="10"/>
+        </w:numPr>
+      </w:pPr>
+      <w:r>
+        <w:t xml:space="preserve">Power Set (this is very important) </w:t>
+      </w:r>
+    </w:p>
+    <w:p>
+      <w:pPr>
+        <w:numPr>
+          <w:ilvl w:val="0"/>
+          <w:numId w:val="10"/>
+        </w:numPr>
+      </w:pPr>
+      <w:r>
+        <w:t xml:space="preserve">Find MSB in </w:t>
+      </w:r>
+      <w:proofErr w:type="gramStart"/>
+      <w:r>
+        <w:t>o(</w:t>
+      </w:r>
+      <w:proofErr w:type="gramEnd"/>
+      <w:r>
+        <w:t xml:space="preserve">1) </w:t>
+      </w:r>
+    </w:p>
+    <w:p>
+      <w:pPr>
+        <w:numPr>
+          <w:ilvl w:val="0"/>
+          <w:numId w:val="10"/>
+        </w:numPr>
+      </w:pPr>
+      <w:r>
+        <w:t xml:space="preserve">Find square of a number without using multiplication or division operators.  </w:t>
+      </w:r>
+      <w:r>
+        <w:br/>
+      </w:r>
+    </w:p>
+    <w:p>
+      <w:r>
+        <w:t xml:space="preserve">Day13: (Stack and Queue) </w:t>
+      </w:r>
+    </w:p>
+    <w:p>
+      <w:pPr>
+        <w:numPr>
+          <w:ilvl w:val="0"/>
+          <w:numId w:val="6"/>
+        </w:numPr>
+      </w:pPr>
+      <w:r>
+        <w:t>Implement Stack / Implement Queue</w:t>
+      </w:r>
+    </w:p>
+    <w:p>
+      <w:pPr>
+        <w:numPr>
+          <w:ilvl w:val="0"/>
+          <w:numId w:val="6"/>
+        </w:numPr>
+      </w:pPr>
+      <w:r>
+        <w:t xml:space="preserve">BFS </w:t>
+      </w:r>
+    </w:p>
+    <w:p>
+      <w:pPr>
+        <w:numPr>
+          <w:ilvl w:val="0"/>
+          <w:numId w:val="6"/>
+        </w:numPr>
+      </w:pPr>
+      <w:r>
+        <w:t>Implement Stack using Queue</w:t>
+      </w:r>
+    </w:p>
+    <w:p>
+      <w:pPr>
+        <w:numPr>
+          <w:ilvl w:val="0"/>
+          <w:numId w:val="6"/>
+        </w:numPr>
+      </w:pPr>
+      <w:r>
+        <w:t xml:space="preserve">Implement Queue using Stack </w:t>
+      </w:r>
+    </w:p>
+    <w:p>
+      <w:pPr>
+        <w:numPr>
+          <w:ilvl w:val="0"/>
+          <w:numId w:val="6"/>
+        </w:numPr>
+      </w:pPr>
+      <w:r>
+        <w:t xml:space="preserve">Check for balanced parentheses </w:t>
+      </w:r>
+    </w:p>
+    <w:p>
+      <w:pPr>
+        <w:numPr>
+          <w:ilvl w:val="0"/>
+          <w:numId w:val="6"/>
+        </w:numPr>
+      </w:pPr>
+      <w:r>
+        <w:t xml:space="preserve">Next Greater Element </w:t>
+      </w:r>
+    </w:p>
+    <w:p/>
+    <w:p>
+      <w:r>
+        <w:t xml:space="preserve">Day14: </w:t>
+      </w:r>
+    </w:p>
+    <w:p>
+      <w:pPr>
+        <w:numPr>
+          <w:ilvl w:val="0"/>
+          <w:numId w:val="23"/>
+        </w:numPr>
+      </w:pPr>
+      <w:r>
+        <w:t xml:space="preserve">Next Smaller Element </w:t>
+      </w:r>
+    </w:p>
+    <w:p>
+      <w:pPr>
+        <w:numPr>
+          <w:ilvl w:val="0"/>
+          <w:numId w:val="23"/>
+        </w:numPr>
+      </w:pPr>
+      <w:r>
+        <w:t>LRU cache (</w:t>
       </w:r>
       <w:proofErr w:type="spellStart"/>
       <w:r>
-        <w:t>LinkedLists</w:t>
+        <w:t>vvvv</w:t>
       </w:r>
       <w:proofErr w:type="spellEnd"/>
       <w:r>
+        <w:t xml:space="preserve">. imp) </w:t>
+      </w:r>
+    </w:p>
+    <w:p>
+      <w:pPr>
+        <w:numPr>
+          <w:ilvl w:val="0"/>
+          <w:numId w:val="23"/>
+        </w:numPr>
+      </w:pPr>
+      <w:r>
+        <w:t xml:space="preserve">Largest rectangle in histogram </w:t>
+      </w:r>
+    </w:p>
+    <w:p>
+      <w:pPr>
+        <w:numPr>
+          <w:ilvl w:val="0"/>
+          <w:numId w:val="23"/>
+        </w:numPr>
+      </w:pPr>
+      <w:r>
+        <w:t xml:space="preserve">Sliding Window maximum </w:t>
+      </w:r>
+    </w:p>
+    <w:p>
+      <w:pPr>
+        <w:numPr>
+          <w:ilvl w:val="0"/>
+          <w:numId w:val="23"/>
+        </w:numPr>
+      </w:pPr>
+      <w:r>
+        <w:t xml:space="preserve">Implement Min Stack  </w:t>
+      </w:r>
+    </w:p>
+    <w:p>
+      <w:pPr>
+        <w:numPr>
+          <w:ilvl w:val="0"/>
+          <w:numId w:val="23"/>
+        </w:numPr>
+      </w:pPr>
+      <w:r>
+        <w:t xml:space="preserve">Rotten Orange (Using BFS)  </w:t>
+      </w:r>
+    </w:p>
+    <w:p/>
+    <w:p>
+      <w:r>
+        <w:t xml:space="preserve">Day15: (String) </w:t>
+      </w:r>
+    </w:p>
+    <w:p>
+      <w:pPr>
+        <w:numPr>
+          <w:ilvl w:val="0"/>
+          <w:numId w:val="26"/>
+        </w:numPr>
+      </w:pPr>
+      <w:r>
+        <w:t xml:space="preserve">Reverse Words in a String </w:t>
+      </w:r>
+    </w:p>
+    <w:p>
+      <w:pPr>
+        <w:numPr>
+          <w:ilvl w:val="0"/>
+          <w:numId w:val="26"/>
+        </w:numPr>
+      </w:pPr>
+      <w:r>
+        <w:lastRenderedPageBreak/>
+        <w:t xml:space="preserve">Longest Palindrome in a string </w:t>
+      </w:r>
+    </w:p>
+    <w:p>
+      <w:pPr>
+        <w:numPr>
+          <w:ilvl w:val="0"/>
+          <w:numId w:val="26"/>
+        </w:numPr>
+      </w:pPr>
+      <w:r>
+        <w:t>Roman Number to Integer and vice versa</w:t>
+      </w:r>
+    </w:p>
+    <w:p>
+      <w:pPr>
+        <w:numPr>
+          <w:ilvl w:val="0"/>
+          <w:numId w:val="26"/>
+        </w:numPr>
+      </w:pPr>
+      <w:r>
+        <w:t xml:space="preserve">Implement ATOI/STRSTR </w:t>
+      </w:r>
+    </w:p>
+    <w:p>
+      <w:pPr>
+        <w:numPr>
+          <w:ilvl w:val="0"/>
+          <w:numId w:val="26"/>
+        </w:numPr>
+      </w:pPr>
+      <w:r>
+        <w:t xml:space="preserve">Longest Common Prefix </w:t>
+      </w:r>
+    </w:p>
+    <w:p>
+      <w:pPr>
+        <w:numPr>
+          <w:ilvl w:val="0"/>
+          <w:numId w:val="26"/>
+        </w:numPr>
+      </w:pPr>
+      <w:r>
+        <w:t xml:space="preserve">Rabin Karp </w:t>
+      </w:r>
+      <w:r>
+        <w:br/>
+      </w:r>
+    </w:p>
+    <w:p>
+      <w:r>
+        <w:t xml:space="preserve">Day16: (String) </w:t>
+      </w:r>
+    </w:p>
+    <w:p>
+      <w:pPr>
+        <w:numPr>
+          <w:ilvl w:val="0"/>
+          <w:numId w:val="19"/>
+        </w:numPr>
+      </w:pPr>
+      <w:r>
+        <w:t>Prefix Function/Z-Function</w:t>
+      </w:r>
+    </w:p>
+    <w:p>
+      <w:pPr>
+        <w:numPr>
+          <w:ilvl w:val="0"/>
+          <w:numId w:val="19"/>
+        </w:numPr>
+      </w:pPr>
+      <w:r>
+        <w:t xml:space="preserve">KMP algo </w:t>
+      </w:r>
+    </w:p>
+    <w:p>
+      <w:pPr>
+        <w:numPr>
+          <w:ilvl w:val="0"/>
+          <w:numId w:val="19"/>
+        </w:numPr>
+      </w:pPr>
+      <w:r>
+        <w:t xml:space="preserve">Minimum characters needed to be inserted in the beginning to make it palindromic. </w:t>
+      </w:r>
+    </w:p>
+    <w:p>
+      <w:pPr>
+        <w:numPr>
+          <w:ilvl w:val="0"/>
+          <w:numId w:val="19"/>
+        </w:numPr>
+      </w:pPr>
+      <w:r>
+        <w:t xml:space="preserve">Check for Anagrams </w:t>
+      </w:r>
+    </w:p>
+    <w:p>
+      <w:pPr>
+        <w:numPr>
+          <w:ilvl w:val="0"/>
+          <w:numId w:val="19"/>
+        </w:numPr>
+      </w:pPr>
+      <w:r>
+        <w:t xml:space="preserve">Count and Say </w:t>
+      </w:r>
+    </w:p>
+    <w:p>
+      <w:pPr>
+        <w:numPr>
+          <w:ilvl w:val="0"/>
+          <w:numId w:val="19"/>
+        </w:numPr>
+      </w:pPr>
+      <w:r>
+        <w:t xml:space="preserve">Compare version numbers </w:t>
+      </w:r>
+    </w:p>
+    <w:p/>
+    <w:p>
+      <w:r>
+        <w:t xml:space="preserve">Day17: (Binary Tree) </w:t>
+      </w:r>
+    </w:p>
+    <w:p>
+      <w:pPr>
+        <w:numPr>
+          <w:ilvl w:val="0"/>
+          <w:numId w:val="7"/>
+        </w:numPr>
+      </w:pPr>
+      <w:proofErr w:type="spellStart"/>
+      <w:r>
+        <w:t>Inorder</w:t>
+      </w:r>
+      <w:proofErr w:type="spellEnd"/>
+      <w:r>
+        <w:t xml:space="preserve"> Traversal (with recursion and without recursion) </w:t>
+      </w:r>
+    </w:p>
+    <w:p>
+      <w:pPr>
+        <w:numPr>
+          <w:ilvl w:val="0"/>
+          <w:numId w:val="7"/>
+        </w:numPr>
+      </w:pPr>
+      <w:proofErr w:type="spellStart"/>
+      <w:r>
+        <w:t>Preorder</w:t>
+      </w:r>
+      <w:proofErr w:type="spellEnd"/>
+      <w:r>
+        <w:t xml:space="preserve"> Traversal (with recursion and without recursion) </w:t>
+      </w:r>
+    </w:p>
+    <w:p>
+      <w:pPr>
+        <w:numPr>
+          <w:ilvl w:val="0"/>
+          <w:numId w:val="7"/>
+        </w:numPr>
+      </w:pPr>
+      <w:proofErr w:type="spellStart"/>
+      <w:r>
+        <w:t>Postorder</w:t>
+      </w:r>
+      <w:proofErr w:type="spellEnd"/>
+      <w:r>
+        <w:t xml:space="preserve"> Traversal (with recursion and without recursion)  </w:t>
+      </w:r>
+    </w:p>
+    <w:p>
+      <w:pPr>
+        <w:numPr>
+          <w:ilvl w:val="0"/>
+          <w:numId w:val="7"/>
+        </w:numPr>
+      </w:pPr>
+      <w:proofErr w:type="spellStart"/>
+      <w:r>
+        <w:t>LeftView</w:t>
+      </w:r>
+      <w:proofErr w:type="spellEnd"/>
+      <w:r>
+        <w:t xml:space="preserve"> Of Binary Tree</w:t>
+      </w:r>
+    </w:p>
+    <w:p>
+      <w:pPr>
+        <w:numPr>
+          <w:ilvl w:val="0"/>
+          <w:numId w:val="7"/>
+        </w:numPr>
+      </w:pPr>
+      <w:r>
+        <w:t>Bottom View of Binary Tree</w:t>
+      </w:r>
+    </w:p>
+    <w:p>
+      <w:pPr>
+        <w:numPr>
+          <w:ilvl w:val="0"/>
+          <w:numId w:val="7"/>
+        </w:numPr>
+      </w:pPr>
+      <w:r>
+        <w:t xml:space="preserve">Top View of Binary Tree </w:t>
+      </w:r>
+    </w:p>
+    <w:p>
+      <w:pPr>
+        <w:ind w:left="720"/>
+      </w:pPr>
+    </w:p>
+    <w:p>
+      <w:r>
+        <w:t xml:space="preserve">Day18: (Binary Tree) </w:t>
+      </w:r>
+    </w:p>
+    <w:p>
+      <w:pPr>
+        <w:numPr>
+          <w:ilvl w:val="0"/>
+          <w:numId w:val="22"/>
+        </w:numPr>
+      </w:pPr>
+      <w:r>
+        <w:t xml:space="preserve">Level order Traversal / Level order traversal in spiral form </w:t>
+      </w:r>
+    </w:p>
+    <w:p>
+      <w:pPr>
+        <w:numPr>
+          <w:ilvl w:val="0"/>
+          <w:numId w:val="22"/>
+        </w:numPr>
+      </w:pPr>
+      <w:r>
+        <w:t xml:space="preserve">Height of a Binary Tree </w:t>
+      </w:r>
+    </w:p>
+    <w:p>
+      <w:pPr>
+        <w:numPr>
+          <w:ilvl w:val="0"/>
+          <w:numId w:val="22"/>
+        </w:numPr>
+      </w:pPr>
+      <w:r>
+        <w:t xml:space="preserve">Diameter of Binary Tree </w:t>
+      </w:r>
+    </w:p>
+    <w:p>
+      <w:pPr>
+        <w:numPr>
+          <w:ilvl w:val="0"/>
+          <w:numId w:val="22"/>
+        </w:numPr>
+      </w:pPr>
+      <w:r>
+        <w:t xml:space="preserve">Check if Binary tree is height balanced or not </w:t>
+      </w:r>
+    </w:p>
+    <w:p>
+      <w:pPr>
+        <w:numPr>
+          <w:ilvl w:val="0"/>
+          <w:numId w:val="22"/>
+        </w:numPr>
+      </w:pPr>
+      <w:r>
+        <w:t xml:space="preserve">LCA in Binary Tree </w:t>
+      </w:r>
+    </w:p>
+    <w:p>
+      <w:pPr>
+        <w:numPr>
+          <w:ilvl w:val="0"/>
+          <w:numId w:val="22"/>
+        </w:numPr>
+      </w:pPr>
+      <w:r>
+        <w:t xml:space="preserve">Check if two trees are identical or not </w:t>
+      </w:r>
+    </w:p>
+    <w:p>
+      <w:pPr>
+        <w:ind w:left="720"/>
+      </w:pPr>
+    </w:p>
+    <w:p>
+      <w:r>
+        <w:t xml:space="preserve">Day 19: (Binary Tree) </w:t>
+      </w:r>
+    </w:p>
+    <w:p>
+      <w:pPr>
+        <w:numPr>
+          <w:ilvl w:val="0"/>
+          <w:numId w:val="1"/>
+        </w:numPr>
+      </w:pPr>
+      <w:r>
+        <w:t xml:space="preserve">Maximum path sum </w:t>
+      </w:r>
+    </w:p>
+    <w:p>
+      <w:pPr>
+        <w:numPr>
+          <w:ilvl w:val="0"/>
+          <w:numId w:val="1"/>
+        </w:numPr>
+      </w:pPr>
+      <w:r>
+        <w:t xml:space="preserve">Construct Binary Tree from </w:t>
+      </w:r>
+      <w:proofErr w:type="spellStart"/>
+      <w:r>
+        <w:t>inorder</w:t>
+      </w:r>
+      <w:proofErr w:type="spellEnd"/>
+      <w:r>
+        <w:t xml:space="preserve"> and </w:t>
+      </w:r>
+      <w:proofErr w:type="spellStart"/>
+      <w:r>
+        <w:t>preorder</w:t>
+      </w:r>
+      <w:proofErr w:type="spellEnd"/>
+      <w:r>
         <w:t xml:space="preserve"> </w:t>
       </w:r>
     </w:p>
@@ -644,159 +1909,716 @@
       <w:pPr>
         <w:numPr>
           <w:ilvl w:val="0"/>
-          <w:numId w:val="30"/>
-        </w:numPr>
-      </w:pPr>
-      <w:r>
-        <w:t xml:space="preserve">Find the starting point of the loop. </w:t>
-      </w:r>
-    </w:p>
-    <w:p>
-      <w:pPr>
-        <w:numPr>
-          <w:ilvl w:val="0"/>
-          <w:numId w:val="30"/>
-        </w:numPr>
-      </w:pPr>
-      <w:r>
-        <w:t xml:space="preserve">3 sum </w:t>
-      </w:r>
-    </w:p>
-    <w:p>
-      <w:pPr>
-        <w:numPr>
-          <w:ilvl w:val="0"/>
-          <w:numId w:val="30"/>
-        </w:numPr>
-      </w:pPr>
-      <w:r>
-        <w:t xml:space="preserve">Trapping rainwater </w:t>
-      </w:r>
-    </w:p>
-    <w:p>
-      <w:pPr>
-        <w:numPr>
-          <w:ilvl w:val="0"/>
-          <w:numId w:val="30"/>
-        </w:numPr>
-      </w:pPr>
-      <w:r>
-        <w:t xml:space="preserve">Remove Duplicate from Sorted array </w:t>
-      </w:r>
-    </w:p>
-    <w:p>
-      <w:pPr>
-        <w:numPr>
-          <w:ilvl w:val="0"/>
-          <w:numId w:val="30"/>
-        </w:numPr>
-      </w:pPr>
-      <w:r>
-        <w:t xml:space="preserve">Max continuous number of 1’s  </w:t>
+          <w:numId w:val="1"/>
+        </w:numPr>
+      </w:pPr>
+      <w:r>
+        <w:t xml:space="preserve">Construct Binary Tree from </w:t>
+      </w:r>
+      <w:proofErr w:type="spellStart"/>
+      <w:r>
+        <w:t>Inorder</w:t>
+      </w:r>
+      <w:proofErr w:type="spellEnd"/>
+      <w:r>
+        <w:t xml:space="preserve"> and </w:t>
+      </w:r>
+      <w:proofErr w:type="spellStart"/>
+      <w:r>
+        <w:t>Postorder</w:t>
+      </w:r>
+      <w:proofErr w:type="spellEnd"/>
+      <w:r>
+        <w:t xml:space="preserve"> </w:t>
+      </w:r>
+    </w:p>
+    <w:p>
+      <w:pPr>
+        <w:numPr>
+          <w:ilvl w:val="0"/>
+          <w:numId w:val="1"/>
+        </w:numPr>
+      </w:pPr>
+      <w:r>
+        <w:t xml:space="preserve">Symmetric Binary Tree </w:t>
+      </w:r>
+    </w:p>
+    <w:p>
+      <w:pPr>
+        <w:numPr>
+          <w:ilvl w:val="0"/>
+          <w:numId w:val="1"/>
+        </w:numPr>
+      </w:pPr>
+      <w:r>
+        <w:t xml:space="preserve">Flatten Binary Tree to LinkedList </w:t>
+      </w:r>
+    </w:p>
+    <w:p>
+      <w:pPr>
+        <w:numPr>
+          <w:ilvl w:val="0"/>
+          <w:numId w:val="1"/>
+        </w:numPr>
+      </w:pPr>
+      <w:r>
+        <w:t xml:space="preserve">Check if Binary Tree is mirror of itself or not   </w:t>
+      </w:r>
+    </w:p>
+    <w:p>
+      <w:pPr>
+        <w:ind w:left="720"/>
+      </w:pPr>
+    </w:p>
+    <w:p>
+      <w:r>
+        <w:t xml:space="preserve">Day 20: (Binary Search Tree) </w:t>
+      </w:r>
+    </w:p>
+    <w:p>
+      <w:pPr>
+        <w:numPr>
+          <w:ilvl w:val="0"/>
+          <w:numId w:val="29"/>
+        </w:numPr>
+      </w:pPr>
+      <w:r>
+        <w:t xml:space="preserve">Populate Next Right pointers of Tree </w:t>
+      </w:r>
+    </w:p>
+    <w:p>
+      <w:pPr>
+        <w:numPr>
+          <w:ilvl w:val="0"/>
+          <w:numId w:val="29"/>
+        </w:numPr>
+      </w:pPr>
+      <w:r>
+        <w:t xml:space="preserve">Search given Key in BST </w:t>
+      </w:r>
+    </w:p>
+    <w:p>
+      <w:pPr>
+        <w:numPr>
+          <w:ilvl w:val="0"/>
+          <w:numId w:val="29"/>
+        </w:numPr>
+      </w:pPr>
+      <w:r>
+        <w:t xml:space="preserve">Construct BST from given keys. </w:t>
+      </w:r>
+    </w:p>
+    <w:p>
+      <w:pPr>
+        <w:numPr>
+          <w:ilvl w:val="0"/>
+          <w:numId w:val="29"/>
+        </w:numPr>
+      </w:pPr>
+      <w:r>
+        <w:t xml:space="preserve">Check is a BT is BST or not  </w:t>
+      </w:r>
+    </w:p>
+    <w:p>
+      <w:pPr>
+        <w:numPr>
+          <w:ilvl w:val="0"/>
+          <w:numId w:val="29"/>
+        </w:numPr>
+      </w:pPr>
+      <w:r>
+        <w:t xml:space="preserve">Find LCA of two nodes in BST </w:t>
+      </w:r>
+    </w:p>
+    <w:p>
+      <w:pPr>
+        <w:numPr>
+          <w:ilvl w:val="0"/>
+          <w:numId w:val="29"/>
+        </w:numPr>
+      </w:pPr>
+      <w:r>
+        <w:t xml:space="preserve">Find the </w:t>
+      </w:r>
+      <w:proofErr w:type="spellStart"/>
+      <w:r>
+        <w:t>inorder</w:t>
+      </w:r>
+      <w:proofErr w:type="spellEnd"/>
+      <w:r>
+        <w:t xml:space="preserve"> predecessor/successor of a given Key in BST. </w:t>
       </w:r>
     </w:p>
     <w:p/>
     <w:p>
       <w:r>
-        <w:t>Day8: (Greedy)</w:t>
-      </w:r>
-    </w:p>
-    <w:p>
-      <w:pPr>
-        <w:numPr>
-          <w:ilvl w:val="0"/>
-          <w:numId w:val="18"/>
-        </w:numPr>
-      </w:pPr>
-      <w:r>
-        <w:t xml:space="preserve">N meeting in one room </w:t>
-      </w:r>
-    </w:p>
-    <w:p>
-      <w:pPr>
-        <w:numPr>
-          <w:ilvl w:val="0"/>
-          <w:numId w:val="18"/>
-        </w:numPr>
-      </w:pPr>
-      <w:r>
-        <w:t xml:space="preserve">Activity Selection  </w:t>
-      </w:r>
-    </w:p>
-    <w:p>
-      <w:pPr>
-        <w:numPr>
-          <w:ilvl w:val="0"/>
-          <w:numId w:val="18"/>
-        </w:numPr>
-      </w:pPr>
-      <w:r>
-        <w:t>Greedy algorithm to find minimum number of coins</w:t>
-      </w:r>
-    </w:p>
-    <w:p>
-      <w:pPr>
-        <w:numPr>
-          <w:ilvl w:val="0"/>
-          <w:numId w:val="18"/>
-        </w:numPr>
-      </w:pPr>
-      <w:r>
-        <w:t xml:space="preserve">Fractional Knapsack Problem </w:t>
-      </w:r>
-    </w:p>
-    <w:p>
-      <w:pPr>
-        <w:numPr>
-          <w:ilvl w:val="0"/>
-          <w:numId w:val="18"/>
-        </w:numPr>
-      </w:pPr>
-      <w:r>
-        <w:t xml:space="preserve">Minimum number of platforms required for a railway </w:t>
-      </w:r>
-    </w:p>
-    <w:p>
-      <w:pPr>
-        <w:numPr>
-          <w:ilvl w:val="0"/>
-          <w:numId w:val="18"/>
-        </w:numPr>
-      </w:pPr>
-      <w:r>
-        <w:t xml:space="preserve">Job sequencing Problem </w:t>
+        <w:t>Day21: (</w:t>
+      </w:r>
+      <w:proofErr w:type="spellStart"/>
+      <w:r>
+        <w:t>BinarySearchTree</w:t>
+      </w:r>
+      <w:proofErr w:type="spellEnd"/>
+      <w:r>
+        <w:t xml:space="preserve">) </w:t>
+      </w:r>
+    </w:p>
+    <w:p>
+      <w:pPr>
+        <w:numPr>
+          <w:ilvl w:val="0"/>
+          <w:numId w:val="16"/>
+        </w:numPr>
+      </w:pPr>
+      <w:r>
+        <w:t xml:space="preserve">Floor and Ceil in a BST </w:t>
+      </w:r>
+    </w:p>
+    <w:p>
+      <w:pPr>
+        <w:numPr>
+          <w:ilvl w:val="0"/>
+          <w:numId w:val="16"/>
+        </w:numPr>
+      </w:pPr>
+      <w:r>
+        <w:lastRenderedPageBreak/>
+        <w:t>Find K-</w:t>
+      </w:r>
+      <w:proofErr w:type="spellStart"/>
+      <w:r>
+        <w:t>th</w:t>
+      </w:r>
+      <w:proofErr w:type="spellEnd"/>
+      <w:r>
+        <w:t xml:space="preserve"> smallest and K-</w:t>
+      </w:r>
+      <w:proofErr w:type="spellStart"/>
+      <w:r>
+        <w:t>th</w:t>
+      </w:r>
+      <w:proofErr w:type="spellEnd"/>
+      <w:r>
+        <w:t xml:space="preserve"> largest element in BST (2 different Questions) </w:t>
+      </w:r>
+    </w:p>
+    <w:p>
+      <w:pPr>
+        <w:numPr>
+          <w:ilvl w:val="0"/>
+          <w:numId w:val="16"/>
+        </w:numPr>
+      </w:pPr>
+      <w:r>
+        <w:t xml:space="preserve">Find a pair with a given sum in BST </w:t>
+      </w:r>
+    </w:p>
+    <w:p>
+      <w:pPr>
+        <w:numPr>
+          <w:ilvl w:val="0"/>
+          <w:numId w:val="16"/>
+        </w:numPr>
+      </w:pPr>
+      <w:r>
+        <w:t xml:space="preserve">BST iterator </w:t>
+      </w:r>
+    </w:p>
+    <w:p>
+      <w:pPr>
+        <w:numPr>
+          <w:ilvl w:val="0"/>
+          <w:numId w:val="16"/>
+        </w:numPr>
+      </w:pPr>
+      <w:r>
+        <w:t xml:space="preserve">Size of the largest BST in a Binary Tree </w:t>
+      </w:r>
+    </w:p>
+    <w:p>
+      <w:pPr>
+        <w:numPr>
+          <w:ilvl w:val="0"/>
+          <w:numId w:val="16"/>
+        </w:numPr>
+      </w:pPr>
+      <w:r>
+        <w:t>Serialize and deserialize Binary Tree</w:t>
       </w:r>
     </w:p>
     <w:p/>
     <w:p>
       <w:r>
-        <w:t xml:space="preserve">Day9: (Backtracking) </w:t>
-      </w:r>
-    </w:p>
-    <w:p>
-      <w:pPr>
-        <w:numPr>
-          <w:ilvl w:val="0"/>
-          <w:numId w:val="14"/>
-        </w:numPr>
-      </w:pPr>
-      <w:r>
-        <w:t xml:space="preserve">N queens Problem </w:t>
-      </w:r>
-    </w:p>
-    <w:p>
-      <w:pPr>
-        <w:numPr>
-          <w:ilvl w:val="0"/>
-          <w:numId w:val="14"/>
-        </w:numPr>
-      </w:pPr>
+        <w:t xml:space="preserve">Day22: (Mixed Questions) </w:t>
+      </w:r>
+    </w:p>
+    <w:p>
+      <w:pPr>
+        <w:numPr>
+          <w:ilvl w:val="0"/>
+          <w:numId w:val="28"/>
+        </w:numPr>
+      </w:pPr>
+      <w:r>
+        <w:t xml:space="preserve">Binary Tree to Double Linked List </w:t>
+      </w:r>
+    </w:p>
+    <w:p>
+      <w:pPr>
+        <w:numPr>
+          <w:ilvl w:val="0"/>
+          <w:numId w:val="28"/>
+        </w:numPr>
+      </w:pPr>
+      <w:r>
+        <w:t xml:space="preserve">Find median in a stream of running integers. </w:t>
+      </w:r>
+    </w:p>
+    <w:p>
+      <w:pPr>
+        <w:numPr>
+          <w:ilvl w:val="0"/>
+          <w:numId w:val="28"/>
+        </w:numPr>
+      </w:pPr>
+      <w:r>
+        <w:t>K-</w:t>
+      </w:r>
       <w:proofErr w:type="spellStart"/>
       <w:r>
-        <w:t>Sudoko</w:t>
+        <w:t>th</w:t>
       </w:r>
       <w:proofErr w:type="spellEnd"/>
       <w:r>
+        <w:t xml:space="preserve"> largest element in a stream. </w:t>
+      </w:r>
+    </w:p>
+    <w:p>
+      <w:pPr>
+        <w:numPr>
+          <w:ilvl w:val="0"/>
+          <w:numId w:val="28"/>
+        </w:numPr>
+      </w:pPr>
+      <w:r>
+        <w:t xml:space="preserve">Distinct numbers in Window. </w:t>
+      </w:r>
+    </w:p>
+    <w:p>
+      <w:pPr>
+        <w:numPr>
+          <w:ilvl w:val="0"/>
+          <w:numId w:val="28"/>
+        </w:numPr>
+      </w:pPr>
+      <w:r>
+        <w:t>K-</w:t>
+      </w:r>
+      <w:proofErr w:type="spellStart"/>
+      <w:r>
+        <w:t>th</w:t>
+      </w:r>
+      <w:proofErr w:type="spellEnd"/>
+      <w:r>
+        <w:t xml:space="preserve"> largest element in an unsorted array. </w:t>
+      </w:r>
+    </w:p>
+    <w:p>
+      <w:pPr>
+        <w:numPr>
+          <w:ilvl w:val="0"/>
+          <w:numId w:val="28"/>
+        </w:numPr>
+      </w:pPr>
+      <w:r>
+        <w:t xml:space="preserve">Flood-fill Algorithm </w:t>
+      </w:r>
+    </w:p>
+    <w:p/>
+    <w:p>
+      <w:r>
+        <w:t xml:space="preserve">Day23: (Graph) </w:t>
+      </w:r>
+    </w:p>
+    <w:p>
+      <w:pPr>
+        <w:numPr>
+          <w:ilvl w:val="0"/>
+          <w:numId w:val="27"/>
+        </w:numPr>
+      </w:pPr>
+      <w:r>
+        <w:t xml:space="preserve">Clone a graph (Not that easy as it looks) </w:t>
+      </w:r>
+    </w:p>
+    <w:p>
+      <w:pPr>
+        <w:numPr>
+          <w:ilvl w:val="0"/>
+          <w:numId w:val="27"/>
+        </w:numPr>
+      </w:pPr>
+      <w:r>
+        <w:t>DFS</w:t>
+      </w:r>
+    </w:p>
+    <w:p>
+      <w:pPr>
+        <w:numPr>
+          <w:ilvl w:val="0"/>
+          <w:numId w:val="27"/>
+        </w:numPr>
+      </w:pPr>
+      <w:r>
+        <w:t>BFS</w:t>
+      </w:r>
+    </w:p>
+    <w:p>
+      <w:pPr>
+        <w:numPr>
+          <w:ilvl w:val="0"/>
+          <w:numId w:val="27"/>
+        </w:numPr>
+      </w:pPr>
+      <w:r>
+        <w:t xml:space="preserve">Detect A cycle in Undirected Graph/Directed Graph </w:t>
+      </w:r>
+    </w:p>
+    <w:p>
+      <w:pPr>
+        <w:numPr>
+          <w:ilvl w:val="0"/>
+          <w:numId w:val="27"/>
+        </w:numPr>
+      </w:pPr>
+      <w:proofErr w:type="spellStart"/>
+      <w:r>
+        <w:t>Topo</w:t>
+      </w:r>
+      <w:proofErr w:type="spellEnd"/>
+      <w:r>
+        <w:t xml:space="preserve"> Sort </w:t>
+      </w:r>
+    </w:p>
+    <w:p>
+      <w:pPr>
+        <w:numPr>
+          <w:ilvl w:val="0"/>
+          <w:numId w:val="27"/>
+        </w:numPr>
+      </w:pPr>
+      <w:r>
+        <w:t xml:space="preserve">Number of islands (Do in Grid and Graph both) </w:t>
+      </w:r>
+    </w:p>
+    <w:p>
+      <w:pPr>
+        <w:numPr>
+          <w:ilvl w:val="0"/>
+          <w:numId w:val="27"/>
+        </w:numPr>
+      </w:pPr>
+      <w:r>
+        <w:t xml:space="preserve">Bipartite Check </w:t>
+      </w:r>
+    </w:p>
+    <w:p>
+      <w:pPr>
+        <w:ind w:left="720"/>
+      </w:pPr>
+    </w:p>
+    <w:p>
+      <w:r>
+        <w:t>Day24: (Graph)</w:t>
+      </w:r>
+    </w:p>
+    <w:p>
+      <w:pPr>
+        <w:numPr>
+          <w:ilvl w:val="0"/>
+          <w:numId w:val="3"/>
+        </w:numPr>
+      </w:pPr>
+      <w:proofErr w:type="gramStart"/>
+      <w:r>
+        <w:t>SCC(</w:t>
+      </w:r>
+      <w:proofErr w:type="gramEnd"/>
+      <w:r>
+        <w:t xml:space="preserve">using </w:t>
+      </w:r>
+      <w:proofErr w:type="spellStart"/>
+      <w:r>
+        <w:t>KosaRaju’s</w:t>
+      </w:r>
+      <w:proofErr w:type="spellEnd"/>
+      <w:r>
+        <w:t xml:space="preserve"> algo) </w:t>
+      </w:r>
+    </w:p>
+    <w:p>
+      <w:pPr>
+        <w:numPr>
+          <w:ilvl w:val="0"/>
+          <w:numId w:val="3"/>
+        </w:numPr>
+      </w:pPr>
+      <w:proofErr w:type="spellStart"/>
+      <w:r>
+        <w:t>Djisktra’s</w:t>
+      </w:r>
+      <w:proofErr w:type="spellEnd"/>
+      <w:r>
+        <w:t xml:space="preserve"> Algorithm </w:t>
+      </w:r>
+    </w:p>
+    <w:p>
+      <w:pPr>
+        <w:numPr>
+          <w:ilvl w:val="0"/>
+          <w:numId w:val="3"/>
+        </w:numPr>
+      </w:pPr>
+      <w:r>
+        <w:t xml:space="preserve">Bellman Ford Algo </w:t>
+      </w:r>
+    </w:p>
+    <w:p>
+      <w:pPr>
+        <w:numPr>
+          <w:ilvl w:val="0"/>
+          <w:numId w:val="3"/>
+        </w:numPr>
+      </w:pPr>
+      <w:r>
+        <w:t xml:space="preserve">Floyd </w:t>
+      </w:r>
+      <w:proofErr w:type="spellStart"/>
+      <w:r>
+        <w:t>Warshall</w:t>
+      </w:r>
+      <w:proofErr w:type="spellEnd"/>
+      <w:r>
+        <w:t xml:space="preserve"> Algorithm  </w:t>
+      </w:r>
+    </w:p>
+    <w:p>
+      <w:pPr>
+        <w:numPr>
+          <w:ilvl w:val="0"/>
+          <w:numId w:val="3"/>
+        </w:numPr>
+      </w:pPr>
+      <w:r>
+        <w:t xml:space="preserve">MST using Prim’s Algo </w:t>
+      </w:r>
+    </w:p>
+    <w:p>
+      <w:pPr>
+        <w:numPr>
+          <w:ilvl w:val="0"/>
+          <w:numId w:val="3"/>
+        </w:numPr>
+      </w:pPr>
+      <w:r>
+        <w:t xml:space="preserve">MST using Kruskal’s Algo  </w:t>
+      </w:r>
+    </w:p>
+    <w:p/>
+    <w:p>
+      <w:r>
+        <w:t xml:space="preserve">Day25: (Dynamic Programming) </w:t>
+      </w:r>
+    </w:p>
+    <w:p>
+      <w:pPr>
+        <w:numPr>
+          <w:ilvl w:val="0"/>
+          <w:numId w:val="2"/>
+        </w:numPr>
+      </w:pPr>
+      <w:r>
+        <w:t xml:space="preserve">Max Product Subarray </w:t>
+      </w:r>
+    </w:p>
+    <w:p>
+      <w:pPr>
+        <w:numPr>
+          <w:ilvl w:val="0"/>
+          <w:numId w:val="2"/>
+        </w:numPr>
+      </w:pPr>
+      <w:r>
+        <w:t>Longest Increasing Subsequence</w:t>
+      </w:r>
+    </w:p>
+    <w:p>
+      <w:pPr>
+        <w:numPr>
+          <w:ilvl w:val="0"/>
+          <w:numId w:val="2"/>
+        </w:numPr>
+      </w:pPr>
+      <w:r>
+        <w:t xml:space="preserve">Longest Common Subsequence </w:t>
+      </w:r>
+    </w:p>
+    <w:p>
+      <w:pPr>
+        <w:numPr>
+          <w:ilvl w:val="0"/>
+          <w:numId w:val="2"/>
+        </w:numPr>
+      </w:pPr>
+      <w:r>
+        <w:t xml:space="preserve">0-1 Knapsack </w:t>
+      </w:r>
+    </w:p>
+    <w:p>
+      <w:pPr>
+        <w:numPr>
+          <w:ilvl w:val="0"/>
+          <w:numId w:val="2"/>
+        </w:numPr>
+      </w:pPr>
+      <w:r>
+        <w:t>Edit Distance</w:t>
+      </w:r>
+    </w:p>
+    <w:p>
+      <w:pPr>
+        <w:numPr>
+          <w:ilvl w:val="0"/>
+          <w:numId w:val="2"/>
+        </w:numPr>
+      </w:pPr>
+      <w:r>
+        <w:t xml:space="preserve">Maximum sum increasing subsequence  </w:t>
+      </w:r>
+    </w:p>
+    <w:p>
+      <w:pPr>
+        <w:numPr>
+          <w:ilvl w:val="0"/>
+          <w:numId w:val="2"/>
+        </w:numPr>
+      </w:pPr>
+      <w:r>
+        <w:t xml:space="preserve">Matrix Chain Multiplication </w:t>
+      </w:r>
+    </w:p>
+    <w:p>
+      <w:pPr>
+        <w:ind w:left="720"/>
+      </w:pPr>
+    </w:p>
+    <w:p>
+      <w:r>
+        <w:t xml:space="preserve">Day26: (DP) </w:t>
+      </w:r>
+    </w:p>
+    <w:p>
+      <w:pPr>
+        <w:numPr>
+          <w:ilvl w:val="0"/>
+          <w:numId w:val="25"/>
+        </w:numPr>
+      </w:pPr>
+      <w:r>
+        <w:t xml:space="preserve">Maximum sum path in matrix, (count paths, and similar type do, also backtrack to find the maximum path) </w:t>
+      </w:r>
+    </w:p>
+    <w:p>
+      <w:pPr>
+        <w:numPr>
+          <w:ilvl w:val="0"/>
+          <w:numId w:val="25"/>
+        </w:numPr>
+      </w:pPr>
+      <w:r>
+        <w:t xml:space="preserve">Coin change </w:t>
+      </w:r>
+    </w:p>
+    <w:p>
+      <w:pPr>
+        <w:numPr>
+          <w:ilvl w:val="0"/>
+          <w:numId w:val="25"/>
+        </w:numPr>
+      </w:pPr>
+      <w:r>
+        <w:t xml:space="preserve">Subset Sum </w:t>
+      </w:r>
+    </w:p>
+    <w:p>
+      <w:pPr>
+        <w:numPr>
+          <w:ilvl w:val="0"/>
+          <w:numId w:val="25"/>
+        </w:numPr>
+      </w:pPr>
+      <w:r>
+        <w:t xml:space="preserve">Rod Cutting </w:t>
+      </w:r>
+    </w:p>
+    <w:p>
+      <w:pPr>
+        <w:numPr>
+          <w:ilvl w:val="0"/>
+          <w:numId w:val="25"/>
+        </w:numPr>
+      </w:pPr>
+      <w:r>
+        <w:t xml:space="preserve">Egg Dropping </w:t>
+      </w:r>
+    </w:p>
+    <w:p>
+      <w:pPr>
+        <w:numPr>
+          <w:ilvl w:val="0"/>
+          <w:numId w:val="25"/>
+        </w:numPr>
+      </w:pPr>
+      <w:r>
+        <w:t xml:space="preserve">Word Break </w:t>
+      </w:r>
+    </w:p>
+    <w:p>
+      <w:pPr>
+        <w:numPr>
+          <w:ilvl w:val="0"/>
+          <w:numId w:val="25"/>
+        </w:numPr>
+      </w:pPr>
+      <w:r>
+        <w:lastRenderedPageBreak/>
+        <w:t xml:space="preserve">Palindrome Partitioning (MCM Variation) </w:t>
+      </w:r>
+      <w:r>
+        <w:br/>
+      </w:r>
+    </w:p>
+    <w:p>
+      <w:r>
+        <w:t xml:space="preserve">Day27: </w:t>
+      </w:r>
+    </w:p>
+    <w:p>
+      <w:pPr>
+        <w:numPr>
+          <w:ilvl w:val="0"/>
+          <w:numId w:val="20"/>
+        </w:numPr>
+      </w:pPr>
+      <w:r>
+        <w:t xml:space="preserve">Revise OS notes that you would have made during your </w:t>
+      </w:r>
+      <w:proofErr w:type="spellStart"/>
+      <w:r>
+        <w:t>sem</w:t>
+      </w:r>
+      <w:proofErr w:type="spellEnd"/>
+      <w:r>
         <w:t xml:space="preserve"> </w:t>
       </w:r>
     </w:p>
@@ -804,52 +2626,19 @@
       <w:pPr>
         <w:numPr>
           <w:ilvl w:val="0"/>
-          <w:numId w:val="14"/>
-        </w:numPr>
-      </w:pPr>
-      <w:r>
-        <w:t xml:space="preserve">M </w:t>
-      </w:r>
-      <w:proofErr w:type="spellStart"/>
-      <w:r>
-        <w:t>coloring</w:t>
-      </w:r>
-      <w:proofErr w:type="spellEnd"/>
-      <w:r>
-        <w:t xml:space="preserve"> Problem </w:t>
-      </w:r>
-    </w:p>
-    <w:p>
-      <w:pPr>
-        <w:numPr>
-          <w:ilvl w:val="0"/>
-          <w:numId w:val="14"/>
-        </w:numPr>
-      </w:pPr>
-      <w:r>
-        <w:t xml:space="preserve">Rat in a Maze </w:t>
-      </w:r>
-    </w:p>
-    <w:p>
-      <w:pPr>
-        <w:numPr>
-          <w:ilvl w:val="0"/>
-          <w:numId w:val="14"/>
-        </w:numPr>
-      </w:pPr>
-      <w:r>
-        <w:t xml:space="preserve">Print all Permutations of a string/array </w:t>
-      </w:r>
-    </w:p>
-    <w:p>
-      <w:pPr>
-        <w:numPr>
-          <w:ilvl w:val="0"/>
-          <w:numId w:val="14"/>
-        </w:numPr>
-      </w:pPr>
-      <w:r>
-        <w:t xml:space="preserve">Word Break (print all ways)  </w:t>
+          <w:numId w:val="20"/>
+        </w:numPr>
+      </w:pPr>
+      <w:r>
+        <w:t xml:space="preserve">If not made notes, spend 2 or </w:t>
+      </w:r>
+      <w:proofErr w:type="gramStart"/>
+      <w:r>
+        <w:t>3  days</w:t>
+      </w:r>
+      <w:proofErr w:type="gramEnd"/>
+      <w:r>
+        <w:t xml:space="preserve"> and make notes from Knowledge Gate. </w:t>
       </w:r>
     </w:p>
     <w:p>
@@ -859,89 +2648,37 @@
     </w:p>
     <w:p>
       <w:r>
-        <w:t xml:space="preserve">Day10: </w:t>
-      </w:r>
-    </w:p>
-    <w:p>
-      <w:pPr>
-        <w:numPr>
-          <w:ilvl w:val="0"/>
-          <w:numId w:val="11"/>
-        </w:numPr>
-      </w:pPr>
-      <w:r>
-        <w:t xml:space="preserve">Combination sum-1 </w:t>
-      </w:r>
-    </w:p>
-    <w:p>
-      <w:pPr>
-        <w:numPr>
-          <w:ilvl w:val="0"/>
-          <w:numId w:val="11"/>
-        </w:numPr>
-      </w:pPr>
-      <w:r>
-        <w:t xml:space="preserve">Combination sum-2 </w:t>
-      </w:r>
-    </w:p>
-    <w:p>
-      <w:pPr>
-        <w:numPr>
-          <w:ilvl w:val="0"/>
-          <w:numId w:val="11"/>
-        </w:numPr>
-      </w:pPr>
-      <w:r>
-        <w:t xml:space="preserve">Palindrome </w:t>
-      </w:r>
-      <w:proofErr w:type="spellStart"/>
-      <w:r>
-        <w:t>Partioning</w:t>
-      </w:r>
-      <w:proofErr w:type="spellEnd"/>
-      <w:r>
-        <w:t xml:space="preserve"> </w:t>
-      </w:r>
-    </w:p>
-    <w:p>
-      <w:pPr>
-        <w:numPr>
-          <w:ilvl w:val="0"/>
-          <w:numId w:val="11"/>
-        </w:numPr>
-      </w:pPr>
-      <w:r>
-        <w:t xml:space="preserve">Subset Sum-1 </w:t>
-      </w:r>
-    </w:p>
-    <w:p>
-      <w:pPr>
-        <w:numPr>
-          <w:ilvl w:val="0"/>
-          <w:numId w:val="11"/>
-        </w:numPr>
-      </w:pPr>
-      <w:r>
-        <w:t xml:space="preserve">Subset Sum-2 </w:t>
-      </w:r>
-    </w:p>
-    <w:p>
-      <w:pPr>
-        <w:numPr>
-          <w:ilvl w:val="0"/>
-          <w:numId w:val="11"/>
-        </w:numPr>
-      </w:pPr>
-      <w:r>
-        <w:t>K-</w:t>
-      </w:r>
-      <w:proofErr w:type="spellStart"/>
-      <w:r>
-        <w:t>th</w:t>
-      </w:r>
-      <w:proofErr w:type="spellEnd"/>
-      <w:r>
-        <w:t xml:space="preserve"> permutation Sequence </w:t>
+        <w:t xml:space="preserve">Day28: </w:t>
+      </w:r>
+    </w:p>
+    <w:p>
+      <w:pPr>
+        <w:numPr>
+          <w:ilvl w:val="0"/>
+          <w:numId w:val="21"/>
+        </w:numPr>
+      </w:pPr>
+      <w:r>
+        <w:t xml:space="preserve">Revise DBMS notes that you would have made during your semesters. </w:t>
+      </w:r>
+    </w:p>
+    <w:p>
+      <w:pPr>
+        <w:numPr>
+          <w:ilvl w:val="0"/>
+          <w:numId w:val="21"/>
+        </w:numPr>
+      </w:pPr>
+      <w:r>
+        <w:t xml:space="preserve">If not made notes, spend 2 or </w:t>
+      </w:r>
+      <w:proofErr w:type="gramStart"/>
+      <w:r>
+        <w:t>3  days</w:t>
+      </w:r>
+      <w:proofErr w:type="gramEnd"/>
+      <w:r>
+        <w:t xml:space="preserve"> and make notes from Knowledge Gate. </w:t>
       </w:r>
     </w:p>
     <w:p>
@@ -951,1476 +2688,47 @@
     </w:p>
     <w:p>
       <w:r>
-        <w:t xml:space="preserve">Day11: (Divide and Conquer) </w:t>
-      </w:r>
-    </w:p>
-    <w:p>
-      <w:pPr>
-        <w:numPr>
-          <w:ilvl w:val="0"/>
-          <w:numId w:val="5"/>
-        </w:numPr>
-      </w:pPr>
-      <w:r>
-        <w:t>1/N-</w:t>
-      </w:r>
-      <w:proofErr w:type="spellStart"/>
-      <w:r>
-        <w:t>th</w:t>
-      </w:r>
-      <w:proofErr w:type="spellEnd"/>
-      <w:r>
-        <w:t xml:space="preserve"> root of an integer (use binary search) (square root, cube root, ..)</w:t>
-      </w:r>
-    </w:p>
-    <w:p>
-      <w:pPr>
-        <w:numPr>
-          <w:ilvl w:val="0"/>
-          <w:numId w:val="5"/>
-        </w:numPr>
-      </w:pPr>
-      <w:r>
-        <w:t>Matrix Median</w:t>
-      </w:r>
-    </w:p>
-    <w:p>
-      <w:pPr>
-        <w:numPr>
-          <w:ilvl w:val="0"/>
-          <w:numId w:val="5"/>
-        </w:numPr>
-      </w:pPr>
-      <w:r>
-        <w:lastRenderedPageBreak/>
-        <w:t xml:space="preserve">Find the element that appears once in sorted array, and rest element appears twice (Binary search) </w:t>
-      </w:r>
-    </w:p>
-    <w:p>
-      <w:pPr>
-        <w:numPr>
-          <w:ilvl w:val="0"/>
-          <w:numId w:val="5"/>
-        </w:numPr>
-      </w:pPr>
-      <w:r>
-        <w:t xml:space="preserve">Search element in a sorted and rotated array. </w:t>
-      </w:r>
-    </w:p>
-    <w:p>
-      <w:pPr>
-        <w:numPr>
-          <w:ilvl w:val="0"/>
-          <w:numId w:val="5"/>
-        </w:numPr>
-      </w:pPr>
-      <w:r>
-        <w:t>K-</w:t>
-      </w:r>
-      <w:proofErr w:type="spellStart"/>
-      <w:r>
-        <w:t>th</w:t>
-      </w:r>
-      <w:proofErr w:type="spellEnd"/>
-      <w:r>
-        <w:t xml:space="preserve"> element of two sorted arrays </w:t>
-      </w:r>
-    </w:p>
-    <w:p>
-      <w:pPr>
-        <w:numPr>
-          <w:ilvl w:val="0"/>
-          <w:numId w:val="5"/>
-        </w:numPr>
-      </w:pPr>
-      <w:r>
-        <w:t xml:space="preserve">Media of an array     </w:t>
-      </w:r>
+        <w:t xml:space="preserve">Day29: </w:t>
+      </w:r>
+    </w:p>
+    <w:p>
+      <w:pPr>
+        <w:numPr>
+          <w:ilvl w:val="0"/>
+          <w:numId w:val="9"/>
+        </w:numPr>
+      </w:pPr>
+      <w:r>
+        <w:t xml:space="preserve">Revise CN notes, that you would have made during your sem. </w:t>
+      </w:r>
+    </w:p>
+    <w:p>
+      <w:pPr>
+        <w:numPr>
+          <w:ilvl w:val="0"/>
+          <w:numId w:val="9"/>
+        </w:numPr>
+      </w:pPr>
+      <w:r>
+        <w:t xml:space="preserve">If not made notes, spend 2 or </w:t>
+      </w:r>
+      <w:proofErr w:type="gramStart"/>
+      <w:r>
+        <w:t>3  days</w:t>
+      </w:r>
+      <w:proofErr w:type="gramEnd"/>
+      <w:r>
+        <w:t xml:space="preserve"> and make notes from Knowledge Gate. </w:t>
+      </w:r>
+    </w:p>
+    <w:p>
+      <w:pPr>
+        <w:ind w:left="720"/>
+      </w:pPr>
     </w:p>
     <w:p/>
     <w:p>
       <w:r>
-        <w:t>Day12: (Bits) (Optional, very rare topic in interviews, but if you have time left, someone might ask)</w:t>
-      </w:r>
-    </w:p>
-    <w:p>
-      <w:pPr>
-        <w:numPr>
-          <w:ilvl w:val="0"/>
-          <w:numId w:val="10"/>
-        </w:numPr>
-      </w:pPr>
-      <w:r>
-        <w:t xml:space="preserve">Check if a number if a power of 2 or not in O(1) </w:t>
-      </w:r>
-    </w:p>
-    <w:p>
-      <w:pPr>
-        <w:numPr>
-          <w:ilvl w:val="0"/>
-          <w:numId w:val="10"/>
-        </w:numPr>
-      </w:pPr>
-      <w:r>
-        <w:t xml:space="preserve">Count total set bits </w:t>
-      </w:r>
-    </w:p>
-    <w:p>
-      <w:pPr>
-        <w:numPr>
-          <w:ilvl w:val="0"/>
-          <w:numId w:val="10"/>
-        </w:numPr>
-      </w:pPr>
-      <w:r>
-        <w:t xml:space="preserve">Divide Integers without / operator </w:t>
-      </w:r>
-    </w:p>
-    <w:p>
-      <w:pPr>
-        <w:numPr>
-          <w:ilvl w:val="0"/>
-          <w:numId w:val="10"/>
-        </w:numPr>
-      </w:pPr>
-      <w:r>
-        <w:t xml:space="preserve">Power Set (this is very important) </w:t>
-      </w:r>
-    </w:p>
-    <w:p>
-      <w:pPr>
-        <w:numPr>
-          <w:ilvl w:val="0"/>
-          <w:numId w:val="10"/>
-        </w:numPr>
-      </w:pPr>
-      <w:r>
-        <w:t xml:space="preserve">Find MSB in o(1) </w:t>
-      </w:r>
-    </w:p>
-    <w:p>
-      <w:pPr>
-        <w:numPr>
-          <w:ilvl w:val="0"/>
-          <w:numId w:val="10"/>
-        </w:numPr>
-      </w:pPr>
-      <w:r>
-        <w:t xml:space="preserve">Find square of a number without using multiplication or division operators.  </w:t>
-      </w:r>
-      <w:r>
-        <w:br/>
-      </w:r>
-    </w:p>
-    <w:p>
-      <w:r>
-        <w:t xml:space="preserve">Day13: (Stack and Queue) </w:t>
-      </w:r>
-    </w:p>
-    <w:p>
-      <w:pPr>
-        <w:numPr>
-          <w:ilvl w:val="0"/>
-          <w:numId w:val="6"/>
-        </w:numPr>
-      </w:pPr>
-      <w:r>
-        <w:t>Implement Stack / Implement Queue</w:t>
-      </w:r>
-    </w:p>
-    <w:p>
-      <w:pPr>
-        <w:numPr>
-          <w:ilvl w:val="0"/>
-          <w:numId w:val="6"/>
-        </w:numPr>
-      </w:pPr>
-      <w:r>
-        <w:t xml:space="preserve">BFS </w:t>
-      </w:r>
-    </w:p>
-    <w:p>
-      <w:pPr>
-        <w:numPr>
-          <w:ilvl w:val="0"/>
-          <w:numId w:val="6"/>
-        </w:numPr>
-      </w:pPr>
-      <w:r>
-        <w:t>Implement Stack using Queue</w:t>
-      </w:r>
-    </w:p>
-    <w:p>
-      <w:pPr>
-        <w:numPr>
-          <w:ilvl w:val="0"/>
-          <w:numId w:val="6"/>
-        </w:numPr>
-      </w:pPr>
-      <w:r>
-        <w:t xml:space="preserve">Implement Queue using Stack </w:t>
-      </w:r>
-    </w:p>
-    <w:p>
-      <w:pPr>
-        <w:numPr>
-          <w:ilvl w:val="0"/>
-          <w:numId w:val="6"/>
-        </w:numPr>
-      </w:pPr>
-      <w:r>
-        <w:t xml:space="preserve">Check for balanced parentheses </w:t>
-      </w:r>
-    </w:p>
-    <w:p>
-      <w:pPr>
-        <w:numPr>
-          <w:ilvl w:val="0"/>
-          <w:numId w:val="6"/>
-        </w:numPr>
-      </w:pPr>
-      <w:r>
-        <w:t xml:space="preserve">Next Greater Element </w:t>
-      </w:r>
-    </w:p>
-    <w:p/>
-    <w:p>
-      <w:r>
-        <w:t xml:space="preserve">Day14: </w:t>
-      </w:r>
-    </w:p>
-    <w:p>
-      <w:pPr>
-        <w:numPr>
-          <w:ilvl w:val="0"/>
-          <w:numId w:val="23"/>
-        </w:numPr>
-      </w:pPr>
-      <w:r>
-        <w:t xml:space="preserve">Next Smaller Element </w:t>
-      </w:r>
-    </w:p>
-    <w:p>
-      <w:pPr>
-        <w:numPr>
-          <w:ilvl w:val="0"/>
-          <w:numId w:val="23"/>
-        </w:numPr>
-      </w:pPr>
-      <w:r>
-        <w:t>LRU cache (</w:t>
-      </w:r>
-      <w:proofErr w:type="spellStart"/>
-      <w:r>
-        <w:t>vvvv</w:t>
-      </w:r>
-      <w:proofErr w:type="spellEnd"/>
-      <w:r>
-        <w:t xml:space="preserve">. imp) </w:t>
-      </w:r>
-    </w:p>
-    <w:p>
-      <w:pPr>
-        <w:numPr>
-          <w:ilvl w:val="0"/>
-          <w:numId w:val="23"/>
-        </w:numPr>
-      </w:pPr>
-      <w:r>
-        <w:t xml:space="preserve">Largest rectangle in histogram </w:t>
-      </w:r>
-    </w:p>
-    <w:p>
-      <w:pPr>
-        <w:numPr>
-          <w:ilvl w:val="0"/>
-          <w:numId w:val="23"/>
-        </w:numPr>
-      </w:pPr>
-      <w:r>
-        <w:t xml:space="preserve">Sliding Window maximum </w:t>
-      </w:r>
-    </w:p>
-    <w:p>
-      <w:pPr>
-        <w:numPr>
-          <w:ilvl w:val="0"/>
-          <w:numId w:val="23"/>
-        </w:numPr>
-      </w:pPr>
-      <w:r>
-        <w:t xml:space="preserve">Implement Min Stack  </w:t>
-      </w:r>
-    </w:p>
-    <w:p>
-      <w:pPr>
-        <w:numPr>
-          <w:ilvl w:val="0"/>
-          <w:numId w:val="23"/>
-        </w:numPr>
-      </w:pPr>
-      <w:r>
-        <w:t xml:space="preserve">Rotten Orange (Using BFS)  </w:t>
-      </w:r>
-    </w:p>
-    <w:p/>
-    <w:p>
-      <w:r>
-        <w:t xml:space="preserve">Day15: (String) </w:t>
-      </w:r>
-    </w:p>
-    <w:p>
-      <w:pPr>
-        <w:numPr>
-          <w:ilvl w:val="0"/>
-          <w:numId w:val="26"/>
-        </w:numPr>
-      </w:pPr>
-      <w:r>
-        <w:t xml:space="preserve">Reverse Words in a String </w:t>
-      </w:r>
-    </w:p>
-    <w:p>
-      <w:pPr>
-        <w:numPr>
-          <w:ilvl w:val="0"/>
-          <w:numId w:val="26"/>
-        </w:numPr>
-      </w:pPr>
-      <w:r>
-        <w:t xml:space="preserve">Longest Palindrome in a string </w:t>
-      </w:r>
-    </w:p>
-    <w:p>
-      <w:pPr>
-        <w:numPr>
-          <w:ilvl w:val="0"/>
-          <w:numId w:val="26"/>
-        </w:numPr>
-      </w:pPr>
-      <w:r>
-        <w:t>Roman Number to Integer and vice versa</w:t>
-      </w:r>
-    </w:p>
-    <w:p>
-      <w:pPr>
-        <w:numPr>
-          <w:ilvl w:val="0"/>
-          <w:numId w:val="26"/>
-        </w:numPr>
-      </w:pPr>
-      <w:r>
-        <w:t xml:space="preserve">Implement ATOI/STRSTR </w:t>
-      </w:r>
-    </w:p>
-    <w:p>
-      <w:pPr>
-        <w:numPr>
-          <w:ilvl w:val="0"/>
-          <w:numId w:val="26"/>
-        </w:numPr>
-      </w:pPr>
-      <w:r>
-        <w:t xml:space="preserve">Longest Common Prefix </w:t>
-      </w:r>
-    </w:p>
-    <w:p>
-      <w:pPr>
-        <w:numPr>
-          <w:ilvl w:val="0"/>
-          <w:numId w:val="26"/>
-        </w:numPr>
-      </w:pPr>
-      <w:r>
-        <w:t xml:space="preserve">Rabin Karp </w:t>
-      </w:r>
-      <w:r>
-        <w:br/>
-      </w:r>
-    </w:p>
-    <w:p>
-      <w:r>
-        <w:t xml:space="preserve">Day16: (String) </w:t>
-      </w:r>
-    </w:p>
-    <w:p>
-      <w:pPr>
-        <w:numPr>
-          <w:ilvl w:val="0"/>
-          <w:numId w:val="19"/>
-        </w:numPr>
-      </w:pPr>
-      <w:r>
-        <w:t>Prefix Function/Z-Function</w:t>
-      </w:r>
-    </w:p>
-    <w:p>
-      <w:pPr>
-        <w:numPr>
-          <w:ilvl w:val="0"/>
-          <w:numId w:val="19"/>
-        </w:numPr>
-      </w:pPr>
-      <w:r>
-        <w:t xml:space="preserve">KMP algo </w:t>
-      </w:r>
-    </w:p>
-    <w:p>
-      <w:pPr>
-        <w:numPr>
-          <w:ilvl w:val="0"/>
-          <w:numId w:val="19"/>
-        </w:numPr>
-      </w:pPr>
-      <w:r>
-        <w:t xml:space="preserve">Minimum characters needed to be inserted in the beginning to make it palindromic. </w:t>
-      </w:r>
-    </w:p>
-    <w:p>
-      <w:pPr>
-        <w:numPr>
-          <w:ilvl w:val="0"/>
-          <w:numId w:val="19"/>
-        </w:numPr>
-      </w:pPr>
-      <w:r>
-        <w:t xml:space="preserve">Check for Anagrams </w:t>
-      </w:r>
-    </w:p>
-    <w:p>
-      <w:pPr>
-        <w:numPr>
-          <w:ilvl w:val="0"/>
-          <w:numId w:val="19"/>
-        </w:numPr>
-      </w:pPr>
-      <w:r>
-        <w:t xml:space="preserve">Count and Say </w:t>
-      </w:r>
-    </w:p>
-    <w:p>
-      <w:pPr>
-        <w:numPr>
-          <w:ilvl w:val="0"/>
-          <w:numId w:val="19"/>
-        </w:numPr>
-      </w:pPr>
-      <w:r>
-        <w:t xml:space="preserve">Compare version numbers </w:t>
-      </w:r>
-    </w:p>
-    <w:p/>
-    <w:p>
-      <w:r>
-        <w:t xml:space="preserve">Day17: (Binary Tree) </w:t>
-      </w:r>
-    </w:p>
-    <w:p>
-      <w:pPr>
-        <w:numPr>
-          <w:ilvl w:val="0"/>
-          <w:numId w:val="7"/>
-        </w:numPr>
-      </w:pPr>
-      <w:proofErr w:type="spellStart"/>
-      <w:r>
-        <w:lastRenderedPageBreak/>
-        <w:t>Inorder</w:t>
-      </w:r>
-      <w:proofErr w:type="spellEnd"/>
-      <w:r>
-        <w:t xml:space="preserve"> Traversal (with recursion and without recursion) </w:t>
-      </w:r>
-    </w:p>
-    <w:p>
-      <w:pPr>
-        <w:numPr>
-          <w:ilvl w:val="0"/>
-          <w:numId w:val="7"/>
-        </w:numPr>
-      </w:pPr>
-      <w:proofErr w:type="spellStart"/>
-      <w:r>
-        <w:t>Preorder</w:t>
-      </w:r>
-      <w:proofErr w:type="spellEnd"/>
-      <w:r>
-        <w:t xml:space="preserve"> Traversal (with recursion and without recursion) </w:t>
-      </w:r>
-    </w:p>
-    <w:p>
-      <w:pPr>
-        <w:numPr>
-          <w:ilvl w:val="0"/>
-          <w:numId w:val="7"/>
-        </w:numPr>
-      </w:pPr>
-      <w:proofErr w:type="spellStart"/>
-      <w:r>
-        <w:t>Postorder</w:t>
-      </w:r>
-      <w:proofErr w:type="spellEnd"/>
-      <w:r>
-        <w:t xml:space="preserve"> Traversal (with recursion and without recursion)  </w:t>
-      </w:r>
-    </w:p>
-    <w:p>
-      <w:pPr>
-        <w:numPr>
-          <w:ilvl w:val="0"/>
-          <w:numId w:val="7"/>
-        </w:numPr>
-      </w:pPr>
-      <w:proofErr w:type="spellStart"/>
-      <w:r>
-        <w:t>LeftView</w:t>
-      </w:r>
-      <w:proofErr w:type="spellEnd"/>
-      <w:r>
-        <w:t xml:space="preserve"> Of Binary Tree</w:t>
-      </w:r>
-    </w:p>
-    <w:p>
-      <w:pPr>
-        <w:numPr>
-          <w:ilvl w:val="0"/>
-          <w:numId w:val="7"/>
-        </w:numPr>
-      </w:pPr>
-      <w:r>
-        <w:t>Bottom View of Binary Tree</w:t>
-      </w:r>
-    </w:p>
-    <w:p>
-      <w:pPr>
-        <w:numPr>
-          <w:ilvl w:val="0"/>
-          <w:numId w:val="7"/>
-        </w:numPr>
-      </w:pPr>
-      <w:r>
-        <w:t xml:space="preserve">Top View of Binary Tree </w:t>
-      </w:r>
-    </w:p>
-    <w:p>
-      <w:pPr>
-        <w:ind w:left="720"/>
-      </w:pPr>
-    </w:p>
-    <w:p>
-      <w:r>
-        <w:t xml:space="preserve">Day18: (Binary Tree) </w:t>
-      </w:r>
-    </w:p>
-    <w:p>
-      <w:pPr>
-        <w:numPr>
-          <w:ilvl w:val="0"/>
-          <w:numId w:val="22"/>
-        </w:numPr>
-      </w:pPr>
-      <w:r>
-        <w:t xml:space="preserve">Level order Traversal / Level order traversal in spiral form </w:t>
-      </w:r>
-    </w:p>
-    <w:p>
-      <w:pPr>
-        <w:numPr>
-          <w:ilvl w:val="0"/>
-          <w:numId w:val="22"/>
-        </w:numPr>
-      </w:pPr>
-      <w:r>
-        <w:t xml:space="preserve">Height of a Binary Tree </w:t>
-      </w:r>
-    </w:p>
-    <w:p>
-      <w:pPr>
-        <w:numPr>
-          <w:ilvl w:val="0"/>
-          <w:numId w:val="22"/>
-        </w:numPr>
-      </w:pPr>
-      <w:r>
-        <w:t xml:space="preserve">Diameter of Binary Tree </w:t>
-      </w:r>
-    </w:p>
-    <w:p>
-      <w:pPr>
-        <w:numPr>
-          <w:ilvl w:val="0"/>
-          <w:numId w:val="22"/>
-        </w:numPr>
-      </w:pPr>
-      <w:r>
-        <w:t xml:space="preserve">Check if Binary tree is height balanced or not </w:t>
-      </w:r>
-    </w:p>
-    <w:p>
-      <w:pPr>
-        <w:numPr>
-          <w:ilvl w:val="0"/>
-          <w:numId w:val="22"/>
-        </w:numPr>
-      </w:pPr>
-      <w:r>
-        <w:t xml:space="preserve">LCA in Binary Tree </w:t>
-      </w:r>
-    </w:p>
-    <w:p>
-      <w:pPr>
-        <w:numPr>
-          <w:ilvl w:val="0"/>
-          <w:numId w:val="22"/>
-        </w:numPr>
-      </w:pPr>
-      <w:r>
-        <w:t xml:space="preserve">Check if two trees are identical or not </w:t>
-      </w:r>
-    </w:p>
-    <w:p>
-      <w:pPr>
-        <w:ind w:left="720"/>
-      </w:pPr>
-    </w:p>
-    <w:p>
-      <w:r>
-        <w:t xml:space="preserve">Day 19: (Binary Tree) </w:t>
-      </w:r>
-    </w:p>
-    <w:p>
-      <w:pPr>
-        <w:numPr>
-          <w:ilvl w:val="0"/>
-          <w:numId w:val="1"/>
-        </w:numPr>
-      </w:pPr>
-      <w:r>
-        <w:t xml:space="preserve">Maximum path sum </w:t>
-      </w:r>
-    </w:p>
-    <w:p>
-      <w:pPr>
-        <w:numPr>
-          <w:ilvl w:val="0"/>
-          <w:numId w:val="1"/>
-        </w:numPr>
-      </w:pPr>
-      <w:r>
-        <w:t xml:space="preserve">Construct Binary Tree from </w:t>
-      </w:r>
-      <w:proofErr w:type="spellStart"/>
-      <w:r>
-        <w:t>inorder</w:t>
-      </w:r>
-      <w:proofErr w:type="spellEnd"/>
-      <w:r>
-        <w:t xml:space="preserve"> and </w:t>
-      </w:r>
-      <w:proofErr w:type="spellStart"/>
-      <w:r>
-        <w:t>preorder</w:t>
-      </w:r>
-      <w:proofErr w:type="spellEnd"/>
-      <w:r>
-        <w:t xml:space="preserve"> </w:t>
-      </w:r>
-    </w:p>
-    <w:p>
-      <w:pPr>
-        <w:numPr>
-          <w:ilvl w:val="0"/>
-          <w:numId w:val="1"/>
-        </w:numPr>
-      </w:pPr>
-      <w:r>
-        <w:t xml:space="preserve">Construct Binary Tree from </w:t>
-      </w:r>
-      <w:proofErr w:type="spellStart"/>
-      <w:r>
-        <w:t>Inorder</w:t>
-      </w:r>
-      <w:proofErr w:type="spellEnd"/>
-      <w:r>
-        <w:t xml:space="preserve"> and </w:t>
-      </w:r>
-      <w:proofErr w:type="spellStart"/>
-      <w:r>
-        <w:t>Postorder</w:t>
-      </w:r>
-      <w:proofErr w:type="spellEnd"/>
-      <w:r>
-        <w:t xml:space="preserve"> </w:t>
-      </w:r>
-    </w:p>
-    <w:p>
-      <w:pPr>
-        <w:numPr>
-          <w:ilvl w:val="0"/>
-          <w:numId w:val="1"/>
-        </w:numPr>
-      </w:pPr>
-      <w:r>
-        <w:t xml:space="preserve">Symmetric Binary Tree </w:t>
-      </w:r>
-    </w:p>
-    <w:p>
-      <w:pPr>
-        <w:numPr>
-          <w:ilvl w:val="0"/>
-          <w:numId w:val="1"/>
-        </w:numPr>
-      </w:pPr>
-      <w:r>
-        <w:t xml:space="preserve">Flatten Binary Tree to LinkedList </w:t>
-      </w:r>
-    </w:p>
-    <w:p>
-      <w:pPr>
-        <w:numPr>
-          <w:ilvl w:val="0"/>
-          <w:numId w:val="1"/>
-        </w:numPr>
-      </w:pPr>
-      <w:r>
-        <w:t xml:space="preserve">Check if Binary Tree is mirror of itself or not   </w:t>
-      </w:r>
-    </w:p>
-    <w:p>
-      <w:pPr>
-        <w:ind w:left="720"/>
-      </w:pPr>
-    </w:p>
-    <w:p>
-      <w:r>
-        <w:t xml:space="preserve">Day 20: (Binary Search Tree) </w:t>
-      </w:r>
-    </w:p>
-    <w:p>
-      <w:pPr>
-        <w:numPr>
-          <w:ilvl w:val="0"/>
-          <w:numId w:val="29"/>
-        </w:numPr>
-      </w:pPr>
-      <w:r>
-        <w:t xml:space="preserve">Populate Next Right pointers of Tree </w:t>
-      </w:r>
-    </w:p>
-    <w:p>
-      <w:pPr>
-        <w:numPr>
-          <w:ilvl w:val="0"/>
-          <w:numId w:val="29"/>
-        </w:numPr>
-      </w:pPr>
-      <w:r>
-        <w:t xml:space="preserve">Search given Key in BST </w:t>
-      </w:r>
-    </w:p>
-    <w:p>
-      <w:pPr>
-        <w:numPr>
-          <w:ilvl w:val="0"/>
-          <w:numId w:val="29"/>
-        </w:numPr>
-      </w:pPr>
-      <w:r>
-        <w:t xml:space="preserve">Construct BST from given keys. </w:t>
-      </w:r>
-    </w:p>
-    <w:p>
-      <w:pPr>
-        <w:numPr>
-          <w:ilvl w:val="0"/>
-          <w:numId w:val="29"/>
-        </w:numPr>
-      </w:pPr>
-      <w:r>
-        <w:t xml:space="preserve">Check is a BT is BST or not  </w:t>
-      </w:r>
-    </w:p>
-    <w:p>
-      <w:pPr>
-        <w:numPr>
-          <w:ilvl w:val="0"/>
-          <w:numId w:val="29"/>
-        </w:numPr>
-      </w:pPr>
-      <w:r>
-        <w:t xml:space="preserve">Find LCA of two nodes in BST </w:t>
-      </w:r>
-    </w:p>
-    <w:p>
-      <w:pPr>
-        <w:numPr>
-          <w:ilvl w:val="0"/>
-          <w:numId w:val="29"/>
-        </w:numPr>
-      </w:pPr>
-      <w:r>
-        <w:t xml:space="preserve">Find the </w:t>
-      </w:r>
-      <w:proofErr w:type="spellStart"/>
-      <w:r>
-        <w:t>inorder</w:t>
-      </w:r>
-      <w:proofErr w:type="spellEnd"/>
-      <w:r>
-        <w:t xml:space="preserve"> predecessor/successor of a given Key in BST. </w:t>
-      </w:r>
-    </w:p>
-    <w:p/>
-    <w:p>
-      <w:r>
-        <w:t>Day21: (</w:t>
-      </w:r>
-      <w:proofErr w:type="spellStart"/>
-      <w:r>
-        <w:t>BinarySearchTree</w:t>
-      </w:r>
-      <w:proofErr w:type="spellEnd"/>
-      <w:r>
-        <w:t xml:space="preserve">) </w:t>
-      </w:r>
-    </w:p>
-    <w:p>
-      <w:pPr>
-        <w:numPr>
-          <w:ilvl w:val="0"/>
-          <w:numId w:val="16"/>
-        </w:numPr>
-      </w:pPr>
-      <w:r>
-        <w:t xml:space="preserve">Floor and Ceil in a BST </w:t>
-      </w:r>
-    </w:p>
-    <w:p>
-      <w:pPr>
-        <w:numPr>
-          <w:ilvl w:val="0"/>
-          <w:numId w:val="16"/>
-        </w:numPr>
-      </w:pPr>
-      <w:r>
-        <w:t>Find K-</w:t>
-      </w:r>
-      <w:proofErr w:type="spellStart"/>
-      <w:r>
-        <w:t>th</w:t>
-      </w:r>
-      <w:proofErr w:type="spellEnd"/>
-      <w:r>
-        <w:t xml:space="preserve"> smallest and K-</w:t>
-      </w:r>
-      <w:proofErr w:type="spellStart"/>
-      <w:r>
-        <w:t>th</w:t>
-      </w:r>
-      <w:proofErr w:type="spellEnd"/>
-      <w:r>
-        <w:t xml:space="preserve"> largest element in BST (2 different Questions) </w:t>
-      </w:r>
-    </w:p>
-    <w:p>
-      <w:pPr>
-        <w:numPr>
-          <w:ilvl w:val="0"/>
-          <w:numId w:val="16"/>
-        </w:numPr>
-      </w:pPr>
-      <w:r>
-        <w:t xml:space="preserve">Find a pair with a given sum in BST </w:t>
-      </w:r>
-    </w:p>
-    <w:p>
-      <w:pPr>
-        <w:numPr>
-          <w:ilvl w:val="0"/>
-          <w:numId w:val="16"/>
-        </w:numPr>
-      </w:pPr>
-      <w:r>
-        <w:t xml:space="preserve">BST iterator </w:t>
-      </w:r>
-    </w:p>
-    <w:p>
-      <w:pPr>
-        <w:numPr>
-          <w:ilvl w:val="0"/>
-          <w:numId w:val="16"/>
-        </w:numPr>
-      </w:pPr>
-      <w:r>
-        <w:t xml:space="preserve">Size of the largest BST in a Binary Tree </w:t>
-      </w:r>
-    </w:p>
-    <w:p>
-      <w:pPr>
-        <w:numPr>
-          <w:ilvl w:val="0"/>
-          <w:numId w:val="16"/>
-        </w:numPr>
-      </w:pPr>
-      <w:r>
-        <w:t>Serialize and deserialize Binary Tree</w:t>
-      </w:r>
-    </w:p>
-    <w:p/>
-    <w:p>
-      <w:r>
-        <w:t xml:space="preserve">Day22: (Mixed Questions) </w:t>
-      </w:r>
-    </w:p>
-    <w:p>
-      <w:pPr>
-        <w:numPr>
-          <w:ilvl w:val="0"/>
-          <w:numId w:val="28"/>
-        </w:numPr>
-      </w:pPr>
-      <w:r>
-        <w:t xml:space="preserve">Binary Tree to Double Linked List </w:t>
-      </w:r>
-    </w:p>
-    <w:p>
-      <w:pPr>
-        <w:numPr>
-          <w:ilvl w:val="0"/>
-          <w:numId w:val="28"/>
-        </w:numPr>
-      </w:pPr>
-      <w:r>
-        <w:t xml:space="preserve">Find median in a stream of running integers. </w:t>
-      </w:r>
-    </w:p>
-    <w:p>
-      <w:pPr>
-        <w:numPr>
-          <w:ilvl w:val="0"/>
-          <w:numId w:val="28"/>
-        </w:numPr>
-      </w:pPr>
-      <w:r>
-        <w:t>K-</w:t>
-      </w:r>
-      <w:proofErr w:type="spellStart"/>
-      <w:r>
-        <w:t>th</w:t>
-      </w:r>
-      <w:proofErr w:type="spellEnd"/>
-      <w:r>
-        <w:t xml:space="preserve"> largest element in a stream. </w:t>
-      </w:r>
-    </w:p>
-    <w:p>
-      <w:pPr>
-        <w:numPr>
-          <w:ilvl w:val="0"/>
-          <w:numId w:val="28"/>
-        </w:numPr>
-      </w:pPr>
-      <w:r>
-        <w:t xml:space="preserve">Distinct numbers in Window. </w:t>
-      </w:r>
-    </w:p>
-    <w:p>
-      <w:pPr>
-        <w:numPr>
-          <w:ilvl w:val="0"/>
-          <w:numId w:val="28"/>
-        </w:numPr>
-      </w:pPr>
-      <w:r>
-        <w:t>K-</w:t>
-      </w:r>
-      <w:proofErr w:type="spellStart"/>
-      <w:r>
-        <w:t>th</w:t>
-      </w:r>
-      <w:proofErr w:type="spellEnd"/>
-      <w:r>
-        <w:t xml:space="preserve"> largest element in an unsorted array. </w:t>
-      </w:r>
-    </w:p>
-    <w:p>
-      <w:pPr>
-        <w:numPr>
-          <w:ilvl w:val="0"/>
-          <w:numId w:val="28"/>
-        </w:numPr>
-      </w:pPr>
-      <w:r>
-        <w:t xml:space="preserve">Flood-fill Algorithm </w:t>
-      </w:r>
-    </w:p>
-    <w:p/>
-    <w:p>
-      <w:r>
-        <w:t xml:space="preserve">Day23: (Graph) </w:t>
-      </w:r>
-    </w:p>
-    <w:p>
-      <w:pPr>
-        <w:numPr>
-          <w:ilvl w:val="0"/>
-          <w:numId w:val="27"/>
-        </w:numPr>
-      </w:pPr>
-      <w:r>
-        <w:lastRenderedPageBreak/>
-        <w:t xml:space="preserve">Clone a graph (Not that easy as it looks) </w:t>
-      </w:r>
-    </w:p>
-    <w:p>
-      <w:pPr>
-        <w:numPr>
-          <w:ilvl w:val="0"/>
-          <w:numId w:val="27"/>
-        </w:numPr>
-      </w:pPr>
-      <w:r>
-        <w:t>DFS</w:t>
-      </w:r>
-    </w:p>
-    <w:p>
-      <w:pPr>
-        <w:numPr>
-          <w:ilvl w:val="0"/>
-          <w:numId w:val="27"/>
-        </w:numPr>
-      </w:pPr>
-      <w:r>
-        <w:t>BFS</w:t>
-      </w:r>
-    </w:p>
-    <w:p>
-      <w:pPr>
-        <w:numPr>
-          <w:ilvl w:val="0"/>
-          <w:numId w:val="27"/>
-        </w:numPr>
-      </w:pPr>
-      <w:r>
-        <w:t xml:space="preserve">Detect A cycle in Undirected Graph/Directed Graph </w:t>
-      </w:r>
-    </w:p>
-    <w:p>
-      <w:pPr>
-        <w:numPr>
-          <w:ilvl w:val="0"/>
-          <w:numId w:val="27"/>
-        </w:numPr>
-      </w:pPr>
-      <w:proofErr w:type="spellStart"/>
-      <w:r>
-        <w:t>Topo</w:t>
-      </w:r>
-      <w:proofErr w:type="spellEnd"/>
-      <w:r>
-        <w:t xml:space="preserve"> Sort </w:t>
-      </w:r>
-    </w:p>
-    <w:p>
-      <w:pPr>
-        <w:numPr>
-          <w:ilvl w:val="0"/>
-          <w:numId w:val="27"/>
-        </w:numPr>
-      </w:pPr>
-      <w:r>
-        <w:t xml:space="preserve">Number of islands (Do in Grid and Graph both) </w:t>
-      </w:r>
-    </w:p>
-    <w:p>
-      <w:pPr>
-        <w:numPr>
-          <w:ilvl w:val="0"/>
-          <w:numId w:val="27"/>
-        </w:numPr>
-      </w:pPr>
-      <w:r>
-        <w:t xml:space="preserve">Bipartite Check </w:t>
-      </w:r>
-    </w:p>
-    <w:p>
-      <w:pPr>
-        <w:ind w:left="720"/>
-      </w:pPr>
-    </w:p>
-    <w:p>
-      <w:r>
-        <w:t>Day24: (Graph)</w:t>
-      </w:r>
-    </w:p>
-    <w:p>
-      <w:pPr>
-        <w:numPr>
-          <w:ilvl w:val="0"/>
-          <w:numId w:val="3"/>
-        </w:numPr>
-      </w:pPr>
-      <w:r>
-        <w:t xml:space="preserve">SCC(using </w:t>
-      </w:r>
-      <w:proofErr w:type="spellStart"/>
-      <w:r>
-        <w:t>KosaRaju’s</w:t>
-      </w:r>
-      <w:proofErr w:type="spellEnd"/>
-      <w:r>
-        <w:t xml:space="preserve"> algo) </w:t>
-      </w:r>
-    </w:p>
-    <w:p>
-      <w:pPr>
-        <w:numPr>
-          <w:ilvl w:val="0"/>
-          <w:numId w:val="3"/>
-        </w:numPr>
-      </w:pPr>
-      <w:proofErr w:type="spellStart"/>
-      <w:r>
-        <w:t>Djisktra’s</w:t>
-      </w:r>
-      <w:proofErr w:type="spellEnd"/>
-      <w:r>
-        <w:t xml:space="preserve"> Algorithm </w:t>
-      </w:r>
-    </w:p>
-    <w:p>
-      <w:pPr>
-        <w:numPr>
-          <w:ilvl w:val="0"/>
-          <w:numId w:val="3"/>
-        </w:numPr>
-      </w:pPr>
-      <w:r>
-        <w:t xml:space="preserve">Bellman Ford Algo </w:t>
-      </w:r>
-    </w:p>
-    <w:p>
-      <w:pPr>
-        <w:numPr>
-          <w:ilvl w:val="0"/>
-          <w:numId w:val="3"/>
-        </w:numPr>
-      </w:pPr>
-      <w:r>
-        <w:t xml:space="preserve">Floyd </w:t>
-      </w:r>
-      <w:proofErr w:type="spellStart"/>
-      <w:r>
-        <w:t>Warshall</w:t>
-      </w:r>
-      <w:proofErr w:type="spellEnd"/>
-      <w:r>
-        <w:t xml:space="preserve"> Algorithm  </w:t>
-      </w:r>
-    </w:p>
-    <w:p>
-      <w:pPr>
-        <w:numPr>
-          <w:ilvl w:val="0"/>
-          <w:numId w:val="3"/>
-        </w:numPr>
-      </w:pPr>
-      <w:r>
-        <w:t xml:space="preserve">MST using Prim’s Algo </w:t>
-      </w:r>
-    </w:p>
-    <w:p>
-      <w:pPr>
-        <w:numPr>
-          <w:ilvl w:val="0"/>
-          <w:numId w:val="3"/>
-        </w:numPr>
-      </w:pPr>
-      <w:r>
-        <w:t xml:space="preserve">MST using Kruskal’s Algo  </w:t>
-      </w:r>
-    </w:p>
-    <w:p/>
-    <w:p>
-      <w:r>
-        <w:t xml:space="preserve">Day25: (Dynamic Programming) </w:t>
-      </w:r>
-    </w:p>
-    <w:p>
-      <w:pPr>
-        <w:numPr>
-          <w:ilvl w:val="0"/>
-          <w:numId w:val="2"/>
-        </w:numPr>
-      </w:pPr>
-      <w:r>
-        <w:t xml:space="preserve">Max Product Subarray </w:t>
-      </w:r>
-    </w:p>
-    <w:p>
-      <w:pPr>
-        <w:numPr>
-          <w:ilvl w:val="0"/>
-          <w:numId w:val="2"/>
-        </w:numPr>
-      </w:pPr>
-      <w:r>
-        <w:t>Longest Increasing Subsequence</w:t>
-      </w:r>
-    </w:p>
-    <w:p>
-      <w:pPr>
-        <w:numPr>
-          <w:ilvl w:val="0"/>
-          <w:numId w:val="2"/>
-        </w:numPr>
-      </w:pPr>
-      <w:r>
-        <w:t xml:space="preserve">Longest Common Subsequence </w:t>
-      </w:r>
-    </w:p>
-    <w:p>
-      <w:pPr>
-        <w:numPr>
-          <w:ilvl w:val="0"/>
-          <w:numId w:val="2"/>
-        </w:numPr>
-      </w:pPr>
-      <w:r>
-        <w:t xml:space="preserve">0-1 Knapsack </w:t>
-      </w:r>
-    </w:p>
-    <w:p>
-      <w:pPr>
-        <w:numPr>
-          <w:ilvl w:val="0"/>
-          <w:numId w:val="2"/>
-        </w:numPr>
-      </w:pPr>
-      <w:r>
-        <w:t>Edit Distance</w:t>
-      </w:r>
-    </w:p>
-    <w:p>
-      <w:pPr>
-        <w:numPr>
-          <w:ilvl w:val="0"/>
-          <w:numId w:val="2"/>
-        </w:numPr>
-      </w:pPr>
-      <w:r>
-        <w:t xml:space="preserve">Maximum sum increasing subsequence  </w:t>
-      </w:r>
-    </w:p>
-    <w:p>
-      <w:pPr>
-        <w:numPr>
-          <w:ilvl w:val="0"/>
-          <w:numId w:val="2"/>
-        </w:numPr>
-      </w:pPr>
-      <w:r>
-        <w:t xml:space="preserve">Matrix Chain Multiplication </w:t>
-      </w:r>
-    </w:p>
-    <w:p>
-      <w:pPr>
-        <w:ind w:left="720"/>
-      </w:pPr>
-    </w:p>
-    <w:p>
-      <w:r>
-        <w:t xml:space="preserve">Day26: (DP) </w:t>
-      </w:r>
-    </w:p>
-    <w:p>
-      <w:pPr>
-        <w:numPr>
-          <w:ilvl w:val="0"/>
-          <w:numId w:val="25"/>
-        </w:numPr>
-      </w:pPr>
-      <w:r>
-        <w:t xml:space="preserve">Maximum sum path in matrix, (count paths, and similar type do, also backtrack to find the maximum path) </w:t>
-      </w:r>
-    </w:p>
-    <w:p>
-      <w:pPr>
-        <w:numPr>
-          <w:ilvl w:val="0"/>
-          <w:numId w:val="25"/>
-        </w:numPr>
-      </w:pPr>
-      <w:r>
-        <w:t xml:space="preserve">Coin change </w:t>
-      </w:r>
-    </w:p>
-    <w:p>
-      <w:pPr>
-        <w:numPr>
-          <w:ilvl w:val="0"/>
-          <w:numId w:val="25"/>
-        </w:numPr>
-      </w:pPr>
-      <w:r>
-        <w:t xml:space="preserve">Subset Sum </w:t>
-      </w:r>
-    </w:p>
-    <w:p>
-      <w:pPr>
-        <w:numPr>
-          <w:ilvl w:val="0"/>
-          <w:numId w:val="25"/>
-        </w:numPr>
-      </w:pPr>
-      <w:r>
-        <w:t xml:space="preserve">Rod Cutting </w:t>
-      </w:r>
-    </w:p>
-    <w:p>
-      <w:pPr>
-        <w:numPr>
-          <w:ilvl w:val="0"/>
-          <w:numId w:val="25"/>
-        </w:numPr>
-      </w:pPr>
-      <w:r>
-        <w:t xml:space="preserve">Egg Dropping </w:t>
-      </w:r>
-    </w:p>
-    <w:p>
-      <w:pPr>
-        <w:numPr>
-          <w:ilvl w:val="0"/>
-          <w:numId w:val="25"/>
-        </w:numPr>
-      </w:pPr>
-      <w:r>
-        <w:t xml:space="preserve">Word Break </w:t>
-      </w:r>
-    </w:p>
-    <w:p>
-      <w:pPr>
-        <w:numPr>
-          <w:ilvl w:val="0"/>
-          <w:numId w:val="25"/>
-        </w:numPr>
-      </w:pPr>
-      <w:r>
-        <w:t xml:space="preserve">Palindrome Partitioning (MCM Variation) </w:t>
-      </w:r>
-      <w:r>
-        <w:br/>
-      </w:r>
-    </w:p>
-    <w:p>
-      <w:r>
-        <w:t xml:space="preserve">Day27: </w:t>
-      </w:r>
-    </w:p>
-    <w:p>
-      <w:pPr>
-        <w:numPr>
-          <w:ilvl w:val="0"/>
-          <w:numId w:val="20"/>
-        </w:numPr>
-      </w:pPr>
-      <w:r>
-        <w:t xml:space="preserve">Revise OS notes that you would have made during your </w:t>
-      </w:r>
-      <w:proofErr w:type="spellStart"/>
-      <w:r>
-        <w:t>sem</w:t>
-      </w:r>
-      <w:proofErr w:type="spellEnd"/>
-      <w:r>
-        <w:t xml:space="preserve"> </w:t>
-      </w:r>
-    </w:p>
-    <w:p>
-      <w:pPr>
-        <w:numPr>
-          <w:ilvl w:val="0"/>
-          <w:numId w:val="20"/>
-        </w:numPr>
-      </w:pPr>
-      <w:r>
-        <w:t xml:space="preserve">If not made notes, spend 2 or 3  days and make notes from Knowledge Gate. </w:t>
-      </w:r>
-    </w:p>
-    <w:p>
-      <w:pPr>
-        <w:ind w:left="720"/>
-      </w:pPr>
-    </w:p>
-    <w:p>
-      <w:r>
-        <w:t xml:space="preserve">Day28: </w:t>
-      </w:r>
-    </w:p>
-    <w:p>
-      <w:pPr>
-        <w:numPr>
-          <w:ilvl w:val="0"/>
-          <w:numId w:val="21"/>
-        </w:numPr>
-      </w:pPr>
-      <w:r>
-        <w:t xml:space="preserve">Revise DBMS notes that you would have made during your semesters. </w:t>
-      </w:r>
-    </w:p>
-    <w:p>
-      <w:pPr>
-        <w:numPr>
-          <w:ilvl w:val="0"/>
-          <w:numId w:val="21"/>
-        </w:numPr>
-      </w:pPr>
-      <w:r>
-        <w:t xml:space="preserve">If not made notes, spend 2 or 3  days and make notes from Knowledge Gate. </w:t>
-      </w:r>
-    </w:p>
-    <w:p>
-      <w:pPr>
-        <w:ind w:left="720"/>
-      </w:pPr>
-    </w:p>
-    <w:p>
-      <w:r>
-        <w:t xml:space="preserve">Day29: </w:t>
-      </w:r>
-    </w:p>
-    <w:p>
-      <w:pPr>
-        <w:numPr>
-          <w:ilvl w:val="0"/>
-          <w:numId w:val="9"/>
-        </w:numPr>
-      </w:pPr>
-      <w:r>
-        <w:t xml:space="preserve">Revise CN notes, that you would have made during your sem. </w:t>
-      </w:r>
-    </w:p>
-    <w:p>
-      <w:pPr>
-        <w:numPr>
-          <w:ilvl w:val="0"/>
-          <w:numId w:val="9"/>
-        </w:numPr>
-      </w:pPr>
-      <w:r>
-        <w:t xml:space="preserve">If not made notes, spend 2 or 3  days and make notes from Knowledge Gate. </w:t>
-      </w:r>
-    </w:p>
-    <w:p>
-      <w:pPr>
-        <w:ind w:left="720"/>
-      </w:pPr>
-    </w:p>
-    <w:p/>
-    <w:p>
-      <w:r>
-        <w:lastRenderedPageBreak/>
         <w:t xml:space="preserve">Day30: </w:t>
       </w:r>
     </w:p>
@@ -2432,7 +2740,15 @@
         </w:numPr>
       </w:pPr>
       <w:r>
-        <w:t xml:space="preserve">Make a note of how will your represent your projects, and prepare all questions related to tech which you have used in your projects. Prepare a note which you can say for 3-10 minutes when he asks you that say something about the project. </w:t>
+        <w:t xml:space="preserve">Make a note of how will </w:t>
+      </w:r>
+      <w:proofErr w:type="gramStart"/>
+      <w:r>
+        <w:t>your</w:t>
+      </w:r>
+      <w:proofErr w:type="gramEnd"/>
+      <w:r>
+        <w:t xml:space="preserve"> represent your projects, and prepare all questions related to tech which you have used in your projects. Prepare a note which you can say for 3-10 minutes when he asks you that say something about the project. </w:t>
       </w:r>
       <w:r>
         <w:br/>
@@ -6063,6 +6379,7 @@
     <w:lsdException w:name="HTML Sample" w:semiHidden="1" w:unhideWhenUsed="1"/>
     <w:lsdException w:name="HTML Typewriter" w:semiHidden="1" w:unhideWhenUsed="1"/>
     <w:lsdException w:name="HTML Variable" w:semiHidden="1" w:unhideWhenUsed="1"/>
+    <w:lsdException w:name="Normal Table" w:semiHidden="1" w:unhideWhenUsed="1"/>
     <w:lsdException w:name="annotation subject" w:semiHidden="1" w:unhideWhenUsed="1"/>
     <w:lsdException w:name="No List" w:semiHidden="1" w:unhideWhenUsed="1"/>
     <w:lsdException w:name="Outline List 1" w:semiHidden="1" w:unhideWhenUsed="1"/>
@@ -6105,8 +6422,11 @@
     <w:lsdException w:name="Table Contemporary" w:semiHidden="1" w:unhideWhenUsed="1"/>
     <w:lsdException w:name="Table Elegant" w:semiHidden="1" w:unhideWhenUsed="1"/>
     <w:lsdException w:name="Table Professional" w:semiHidden="1" w:unhideWhenUsed="1"/>
+    <w:lsdException w:name="Table Subtle 1" w:semiHidden="1" w:unhideWhenUsed="1"/>
     <w:lsdException w:name="Table Subtle 2" w:semiHidden="1" w:unhideWhenUsed="1"/>
     <w:lsdException w:name="Table Web 1" w:semiHidden="1" w:unhideWhenUsed="1"/>
+    <w:lsdException w:name="Table Web 2" w:semiHidden="1" w:unhideWhenUsed="1"/>
+    <w:lsdException w:name="Table Web 3" w:semiHidden="1" w:unhideWhenUsed="1"/>
     <w:lsdException w:name="Balloon Text" w:semiHidden="1" w:unhideWhenUsed="1"/>
     <w:lsdException w:name="Table Grid" w:uiPriority="39"/>
     <w:lsdException w:name="Table Theme" w:semiHidden="1" w:unhideWhenUsed="1"/>
@@ -6481,6 +6801,29 @@
       <w:szCs w:val="30"/>
     </w:rPr>
   </w:style>
+  <w:style w:type="character" w:styleId="Hyperlink">
+    <w:name w:val="Hyperlink"/>
+    <w:basedOn w:val="DefaultParagraphFont"/>
+    <w:uiPriority w:val="99"/>
+    <w:unhideWhenUsed/>
+    <w:rsid w:val="00B338CE"/>
+    <w:rPr>
+      <w:color w:val="0000FF"/>
+      <w:u w:val="single"/>
+    </w:rPr>
+  </w:style>
+  <w:style w:type="character" w:styleId="UnresolvedMention">
+    <w:name w:val="Unresolved Mention"/>
+    <w:basedOn w:val="DefaultParagraphFont"/>
+    <w:uiPriority w:val="99"/>
+    <w:semiHidden/>
+    <w:unhideWhenUsed/>
+    <w:rsid w:val="0056129A"/>
+    <w:rPr>
+      <w:color w:val="605E5C"/>
+      <w:shd w:val="clear" w:color="auto" w:fill="E1DFDD"/>
+    </w:rPr>
+  </w:style>
 </w:styles>
 </file>
 

</xml_diff>